<commit_message>
initial class diagram added
</commit_message>
<xml_diff>
--- a/Analysis.docx
+++ b/Analysis.docx
@@ -57,6 +57,7 @@
     <w:p/>
     <w:p>
       <w:pPr>
+        <w:jc w:val="both"/>
         <w:rPr>
           <w:rFonts w:ascii="Arial" w:hAnsi="Arial" w:cs="Arial"/>
           <w:color w:val="000000"/>
@@ -337,25 +338,20 @@
     <w:p>
       <w:pPr>
         <w:pStyle w:val="ListParagraph"/>
-        <w:rPr>
-          <w:rFonts w:ascii="Arial" w:hAnsi="Arial" w:cs="Arial"/>
-        </w:rPr>
-      </w:pPr>
-      <w:r>
+        <w:jc w:val="both"/>
         <w:rPr>
           <w:rFonts w:ascii="Arial" w:hAnsi="Arial" w:cs="Arial"/>
           <w:color w:val="000000"/>
           <w:shd w:val="clear" w:color="auto" w:fill="FFFFFF"/>
         </w:rPr>
-        <w:t>At last</w:t>
-      </w:r>
+      </w:pPr>
       <w:r>
         <w:rPr>
           <w:rFonts w:ascii="Arial" w:hAnsi="Arial" w:cs="Arial"/>
           <w:color w:val="000000"/>
           <w:shd w:val="clear" w:color="auto" w:fill="FFFFFF"/>
         </w:rPr>
-        <w:t xml:space="preserve">, an optional document </w:t>
+        <w:t>At last</w:t>
       </w:r>
       <w:r>
         <w:rPr>
@@ -363,7 +359,7 @@
           <w:color w:val="000000"/>
           <w:shd w:val="clear" w:color="auto" w:fill="FFFFFF"/>
         </w:rPr>
-        <w:t xml:space="preserve">is created </w:t>
+        <w:t xml:space="preserve">, an optional document </w:t>
       </w:r>
       <w:r>
         <w:rPr>
@@ -371,7 +367,7 @@
           <w:color w:val="000000"/>
           <w:shd w:val="clear" w:color="auto" w:fill="FFFFFF"/>
         </w:rPr>
-        <w:t>that helps transition from the Analysis Phase to the more technical and detailed Design Phase. This document,</w:t>
+        <w:t xml:space="preserve">is created </w:t>
       </w:r>
       <w:r>
         <w:rPr>
@@ -379,7 +375,7 @@
           <w:color w:val="000000"/>
           <w:shd w:val="clear" w:color="auto" w:fill="FFFFFF"/>
         </w:rPr>
-        <w:t xml:space="preserve"> also</w:t>
+        <w:t>that helps transition from the Analysis Phase to the more technical and detailed Design Phase. This document,</w:t>
       </w:r>
       <w:r>
         <w:rPr>
@@ -387,7 +383,7 @@
           <w:color w:val="000000"/>
           <w:shd w:val="clear" w:color="auto" w:fill="FFFFFF"/>
         </w:rPr>
-        <w:t xml:space="preserve"> </w:t>
+        <w:t xml:space="preserve"> also</w:t>
       </w:r>
       <w:r>
         <w:rPr>
@@ -395,7 +391,7 @@
           <w:color w:val="000000"/>
           <w:shd w:val="clear" w:color="auto" w:fill="FFFFFF"/>
         </w:rPr>
-        <w:t xml:space="preserve">known </w:t>
+        <w:t xml:space="preserve"> </w:t>
       </w:r>
       <w:r>
         <w:rPr>
@@ -403,7 +399,7 @@
           <w:color w:val="000000"/>
           <w:shd w:val="clear" w:color="auto" w:fill="FFFFFF"/>
         </w:rPr>
-        <w:t>a</w:t>
+        <w:t xml:space="preserve">known </w:t>
       </w:r>
       <w:r>
         <w:rPr>
@@ -411,7 +407,7 @@
           <w:color w:val="000000"/>
           <w:shd w:val="clear" w:color="auto" w:fill="FFFFFF"/>
         </w:rPr>
-        <w:t>s</w:t>
+        <w:t>a</w:t>
       </w:r>
       <w:r>
         <w:rPr>
@@ -419,8 +415,42 @@
           <w:color w:val="000000"/>
           <w:shd w:val="clear" w:color="auto" w:fill="FFFFFF"/>
         </w:rPr>
+        <w:t>s</w:t>
+      </w:r>
+      <w:r>
+        <w:rPr>
+          <w:rFonts w:ascii="Arial" w:hAnsi="Arial" w:cs="Arial"/>
+          <w:color w:val="000000"/>
+          <w:shd w:val="clear" w:color="auto" w:fill="FFFFFF"/>
+        </w:rPr>
         <w:t xml:space="preserve"> Conceptual System Design, provides client feedback into many of the ways that the final solution will be implemented. This feedback includes much of the look-and-feel of the final solution.</w:t>
       </w:r>
+    </w:p>
+    <w:p>
+      <w:pPr>
+        <w:rPr>
+          <w:rFonts w:ascii="Arial" w:hAnsi="Arial" w:cs="Arial"/>
+          <w:color w:val="000000"/>
+          <w:shd w:val="clear" w:color="auto" w:fill="FFFFFF"/>
+        </w:rPr>
+      </w:pPr>
+      <w:r>
+        <w:rPr>
+          <w:rFonts w:ascii="Arial" w:hAnsi="Arial" w:cs="Arial"/>
+          <w:color w:val="000000"/>
+          <w:shd w:val="clear" w:color="auto" w:fill="FFFFFF"/>
+        </w:rPr>
+        <w:br w:type="page"/>
+      </w:r>
+    </w:p>
+    <w:p>
+      <w:pPr>
+        <w:pStyle w:val="ListParagraph"/>
+        <w:jc w:val="both"/>
+        <w:rPr>
+          <w:rFonts w:ascii="Arial" w:hAnsi="Arial" w:cs="Arial"/>
+        </w:rPr>
+      </w:pPr>
     </w:p>
     <w:p/>
     <w:p>
@@ -438,17 +468,557 @@
           <w:b/>
           <w:color w:val="000000" w:themeColor="text1"/>
         </w:rPr>
-        <w:lastRenderedPageBreak/>
         <w:t xml:space="preserve">2.2 Methodology </w:t>
       </w:r>
     </w:p>
     <w:p>
+      <w:pPr>
+        <w:jc w:val="both"/>
+        <w:rPr>
+          <w:rFonts w:ascii="Arial" w:hAnsi="Arial" w:cs="Arial"/>
+        </w:rPr>
+      </w:pPr>
+      <w:r>
+        <w:tab/>
+      </w:r>
+      <w:r>
+        <w:rPr>
+          <w:rFonts w:ascii="Arial" w:hAnsi="Arial" w:cs="Arial"/>
+        </w:rPr>
+        <w:t xml:space="preserve">Among the different methodologies like Hard approach, Soft approach, combine approach, People-oriented, process-oriented, etc. I have chosen </w:t>
+      </w:r>
+      <w:r>
+        <w:rPr>
+          <w:rFonts w:ascii="Arial" w:hAnsi="Arial" w:cs="Arial"/>
+        </w:rPr>
+        <w:t>Object-oriented methodology for analysis phase of this project.</w:t>
+      </w:r>
+    </w:p>
+    <w:p>
+      <w:pPr>
+        <w:jc w:val="both"/>
+        <w:rPr>
+          <w:rFonts w:ascii="Arial" w:hAnsi="Arial" w:cs="Arial"/>
+        </w:rPr>
+      </w:pPr>
+      <w:r>
+        <w:rPr>
+          <w:rFonts w:ascii="Arial" w:hAnsi="Arial" w:cs="Arial"/>
+        </w:rPr>
+        <w:t xml:space="preserve">In this </w:t>
+      </w:r>
+      <w:r>
+        <w:rPr>
+          <w:rFonts w:ascii="Arial" w:hAnsi="Arial" w:cs="Arial"/>
+        </w:rPr>
+        <w:t>methodology</w:t>
+      </w:r>
+      <w:r>
+        <w:rPr>
+          <w:rFonts w:ascii="Arial" w:hAnsi="Arial" w:cs="Arial"/>
+        </w:rPr>
+        <w:t xml:space="preserve">, </w:t>
+      </w:r>
+      <w:r>
+        <w:rPr>
+          <w:rFonts w:ascii="Arial" w:hAnsi="Arial" w:cs="Arial"/>
+        </w:rPr>
+        <w:t>t</w:t>
+      </w:r>
+      <w:r>
+        <w:rPr>
+          <w:rFonts w:ascii="Arial" w:hAnsi="Arial" w:cs="Arial"/>
+          <w:color w:val="000000"/>
+          <w:shd w:val="clear" w:color="auto" w:fill="FFFFFF"/>
+        </w:rPr>
+        <w:t>he system requirements are determined, the classes are identified and the relationships among classes are identified.</w:t>
+      </w:r>
+      <w:r>
+        <w:rPr>
+          <w:rFonts w:ascii="Arial" w:hAnsi="Arial" w:cs="Arial"/>
+          <w:lang w:val="en-GB"/>
+        </w:rPr>
+        <w:t xml:space="preserve">Object-oriented methodologies do not focus solely on the processes or data of a system but </w:t>
+      </w:r>
+      <w:r>
+        <w:rPr>
+          <w:rFonts w:ascii="Arial" w:hAnsi="Arial" w:cs="Arial"/>
+        </w:rPr>
+        <w:t xml:space="preserve">view a </w:t>
+      </w:r>
+      <w:r>
+        <w:rPr>
+          <w:rFonts w:ascii="Arial" w:hAnsi="Arial" w:cs="Arial"/>
+        </w:rPr>
+        <w:t xml:space="preserve">system as a collection of interacting </w:t>
+      </w:r>
+      <w:r>
+        <w:rPr>
+          <w:rFonts w:ascii="Arial" w:hAnsi="Arial" w:cs="Arial"/>
+          <w:b/>
+          <w:bCs/>
+          <w:i/>
+          <w:iCs/>
+        </w:rPr>
+        <w:t xml:space="preserve">objects </w:t>
+      </w:r>
+      <w:r>
+        <w:rPr>
+          <w:rFonts w:ascii="Arial" w:hAnsi="Arial" w:cs="Arial"/>
+        </w:rPr>
+        <w:t>that work together to complete</w:t>
+      </w:r>
+      <w:r>
+        <w:rPr>
+          <w:rFonts w:ascii="Arial" w:hAnsi="Arial" w:cs="Arial"/>
+        </w:rPr>
+        <w:t xml:space="preserve"> tasks.</w:t>
+      </w:r>
+      <w:r>
+        <w:rPr>
+          <w:rFonts w:ascii="Arial" w:hAnsi="Arial" w:cs="Arial"/>
+        </w:rPr>
+        <w:t xml:space="preserve"> </w:t>
+      </w:r>
+    </w:p>
+    <w:p>
+      <w:pPr>
+        <w:rPr>
+          <w:rFonts w:ascii="Arial" w:hAnsi="Arial" w:cs="Arial"/>
+        </w:rPr>
+      </w:pPr>
+    </w:p>
+    <w:p>
+      <w:pPr>
+        <w:jc w:val="both"/>
+        <w:rPr>
+          <w:rFonts w:ascii="Arial" w:hAnsi="Arial" w:cs="Arial"/>
+          <w:color w:val="000000"/>
+          <w:shd w:val="clear" w:color="auto" w:fill="FFFFFF"/>
+        </w:rPr>
+      </w:pPr>
+      <w:r>
+        <w:rPr>
+          <w:rFonts w:ascii="Arial" w:hAnsi="Arial" w:cs="Arial"/>
+          <w:color w:val="000000"/>
+          <w:shd w:val="clear" w:color="auto" w:fill="FFFFFF"/>
+        </w:rPr>
+        <w:t>The three analysis techniques that are used in conjunction with each other for object-oriented analysis are object modelling, dynamic modelling, and functional modelling.</w:t>
+      </w:r>
+    </w:p>
+    <w:p>
+      <w:pPr>
+        <w:pStyle w:val="ListParagraph"/>
+        <w:numPr>
+          <w:ilvl w:val="0"/>
+          <w:numId w:val="12"/>
+        </w:numPr>
+        <w:rPr>
+          <w:rFonts w:ascii="Arial" w:hAnsi="Arial" w:cs="Arial"/>
+          <w:b/>
+        </w:rPr>
+      </w:pPr>
+      <w:r>
+        <w:rPr>
+          <w:rFonts w:ascii="Arial" w:hAnsi="Arial" w:cs="Arial"/>
+          <w:b/>
+          <w:color w:val="000000"/>
+          <w:shd w:val="clear" w:color="auto" w:fill="FFFFFF"/>
+        </w:rPr>
+        <w:t>Object Modelling</w:t>
+      </w:r>
+    </w:p>
+    <w:p>
+      <w:pPr>
+        <w:ind w:left="720"/>
+        <w:jc w:val="both"/>
+        <w:rPr>
+          <w:rFonts w:ascii="Arial" w:hAnsi="Arial" w:cs="Arial"/>
+        </w:rPr>
+      </w:pPr>
+      <w:r>
+        <w:rPr>
+          <w:rFonts w:ascii="Arial" w:hAnsi="Arial" w:cs="Arial"/>
+          <w:lang w:val="en-GB"/>
+        </w:rPr>
+        <w:t xml:space="preserve">Object Modelling </w:t>
+      </w:r>
+      <w:r>
+        <w:rPr>
+          <w:rFonts w:ascii="Arial" w:hAnsi="Arial" w:cs="Arial"/>
+          <w:lang w:val="en-GB"/>
+        </w:rPr>
+        <w:t>s</w:t>
+      </w:r>
+      <w:r>
+        <w:rPr>
+          <w:rFonts w:ascii="Arial" w:hAnsi="Arial" w:cs="Arial"/>
+          <w:lang w:val="en-GB"/>
+        </w:rPr>
+        <w:t>hows</w:t>
+      </w:r>
+      <w:r>
+        <w:rPr>
+          <w:rFonts w:ascii="Arial" w:hAnsi="Arial" w:cs="Arial"/>
+          <w:lang w:val="en-GB"/>
+        </w:rPr>
+        <w:t xml:space="preserve"> </w:t>
+      </w:r>
+      <w:r>
+        <w:rPr>
+          <w:rFonts w:ascii="Arial" w:hAnsi="Arial" w:cs="Arial"/>
+          <w:lang w:val="en-GB"/>
+        </w:rPr>
+        <w:t>the object</w:t>
+      </w:r>
+      <w:r>
+        <w:rPr>
+          <w:rFonts w:ascii="Arial" w:hAnsi="Arial" w:cs="Arial"/>
+          <w:lang w:val="en-GB"/>
+        </w:rPr>
+        <w:t xml:space="preserve">, </w:t>
+      </w:r>
+      <w:r>
+        <w:rPr>
+          <w:rFonts w:ascii="Arial" w:hAnsi="Arial" w:cs="Arial"/>
+          <w:lang w:val="en-GB"/>
+        </w:rPr>
+        <w:t>cl</w:t>
+      </w:r>
+      <w:r>
+        <w:rPr>
+          <w:rFonts w:ascii="Arial" w:hAnsi="Arial" w:cs="Arial"/>
+          <w:lang w:val="en-GB"/>
+        </w:rPr>
+        <w:t xml:space="preserve">asses, their relationships and </w:t>
+      </w:r>
+      <w:r>
+        <w:rPr>
+          <w:rFonts w:ascii="Arial" w:hAnsi="Arial" w:cs="Arial"/>
+          <w:lang w:val="en-GB"/>
+        </w:rPr>
+        <w:t xml:space="preserve">attributes and operations as a </w:t>
+      </w:r>
+      <w:r>
+        <w:rPr>
+          <w:rFonts w:ascii="Arial" w:hAnsi="Arial" w:cs="Arial"/>
+          <w:bCs/>
+          <w:i/>
+          <w:iCs/>
+          <w:lang w:val="en-GB"/>
+        </w:rPr>
+        <w:t xml:space="preserve">Class </w:t>
+      </w:r>
+      <w:r>
+        <w:rPr>
+          <w:rFonts w:ascii="Arial" w:hAnsi="Arial" w:cs="Arial"/>
+          <w:bCs/>
+          <w:i/>
+          <w:iCs/>
+          <w:lang w:val="en-GB"/>
+        </w:rPr>
+        <w:t xml:space="preserve">  </w:t>
+      </w:r>
+      <w:r>
+        <w:rPr>
+          <w:rFonts w:ascii="Arial" w:hAnsi="Arial" w:cs="Arial"/>
+          <w:bCs/>
+          <w:i/>
+          <w:iCs/>
+          <w:lang w:val="en-GB"/>
+        </w:rPr>
+        <w:t>Diagram</w:t>
+      </w:r>
+      <w:r>
+        <w:rPr>
+          <w:rFonts w:ascii="Arial" w:hAnsi="Arial" w:cs="Arial"/>
+          <w:i/>
+          <w:iCs/>
+          <w:lang w:val="en-GB"/>
+        </w:rPr>
+        <w:t xml:space="preserve">, </w:t>
+      </w:r>
+      <w:r>
+        <w:rPr>
+          <w:rFonts w:ascii="Arial" w:hAnsi="Arial" w:cs="Arial"/>
+          <w:lang w:val="en-GB"/>
+        </w:rPr>
+        <w:t xml:space="preserve">which </w:t>
+      </w:r>
+      <w:r>
+        <w:rPr>
+          <w:rFonts w:ascii="Arial" w:hAnsi="Arial" w:cs="Arial"/>
+          <w:lang w:val="en-GB"/>
+        </w:rPr>
+        <w:t>represents the static structure of the system</w:t>
+      </w:r>
+      <w:r>
+        <w:rPr>
+          <w:rFonts w:ascii="Arial" w:hAnsi="Arial" w:cs="Arial"/>
+          <w:lang w:val="en-GB"/>
+        </w:rPr>
+        <w:t>.</w:t>
+      </w:r>
+      <w:r>
+        <w:rPr>
+          <w:rFonts w:ascii="Arial" w:hAnsi="Arial" w:cs="Arial"/>
+          <w:lang w:val="en-GB"/>
+        </w:rPr>
+        <w:t xml:space="preserve"> The class diagram f</w:t>
+      </w:r>
+      <w:r>
+        <w:rPr>
+          <w:rFonts w:ascii="Arial" w:hAnsi="Arial" w:cs="Arial"/>
+          <w:lang w:val="en-GB"/>
+        </w:rPr>
+        <w:t xml:space="preserve">or this project is shown in </w:t>
+      </w:r>
+      <w:r>
+        <w:rPr>
+          <w:rFonts w:ascii="Arial" w:hAnsi="Arial" w:cs="Arial"/>
+          <w:lang w:val="en-GB"/>
+        </w:rPr>
+        <w:t>another chapter.</w:t>
+      </w:r>
+    </w:p>
+    <w:p>
+      <w:pPr>
+        <w:pStyle w:val="ListParagraph"/>
+        <w:rPr>
+          <w:rFonts w:ascii="Arial" w:hAnsi="Arial" w:cs="Arial"/>
+          <w:b/>
+        </w:rPr>
+      </w:pPr>
+    </w:p>
+    <w:p>
+      <w:pPr>
+        <w:pStyle w:val="ListParagraph"/>
+        <w:numPr>
+          <w:ilvl w:val="0"/>
+          <w:numId w:val="12"/>
+        </w:numPr>
+        <w:rPr>
+          <w:rFonts w:ascii="Arial" w:hAnsi="Arial" w:cs="Arial"/>
+          <w:b/>
+        </w:rPr>
+      </w:pPr>
+      <w:r>
+        <w:rPr>
+          <w:rFonts w:ascii="Arial" w:hAnsi="Arial" w:cs="Arial"/>
+          <w:b/>
+          <w:color w:val="000000"/>
+          <w:shd w:val="clear" w:color="auto" w:fill="FFFFFF"/>
+        </w:rPr>
+        <w:t>Dynamic Modelling</w:t>
+      </w:r>
+    </w:p>
+    <w:p>
+      <w:pPr>
+        <w:ind w:left="810"/>
+        <w:jc w:val="both"/>
+        <w:rPr>
+          <w:rFonts w:ascii="Arial" w:hAnsi="Arial" w:cs="Arial"/>
+        </w:rPr>
+      </w:pPr>
+      <w:r>
+        <w:rPr>
+          <w:rFonts w:ascii="Arial" w:hAnsi="Arial" w:cs="Arial"/>
+          <w:lang w:val="en-GB"/>
+        </w:rPr>
+        <w:t>Dynamic modelling shows</w:t>
+      </w:r>
+      <w:r>
+        <w:rPr>
+          <w:rFonts w:ascii="Arial" w:hAnsi="Arial" w:cs="Arial"/>
+          <w:lang w:val="en-GB"/>
+        </w:rPr>
+        <w:t xml:space="preserve"> the behaviour of the system over time and the flow of control and events in </w:t>
+      </w:r>
+      <w:r>
+        <w:rPr>
+          <w:rFonts w:ascii="Arial" w:hAnsi="Arial" w:cs="Arial"/>
+          <w:bCs/>
+          <w:i/>
+          <w:iCs/>
+          <w:lang w:val="en-GB"/>
+        </w:rPr>
+        <w:t>Event-Trace Diagrams</w:t>
+      </w:r>
+      <w:r>
+        <w:rPr>
+          <w:rFonts w:ascii="Arial" w:hAnsi="Arial" w:cs="Arial"/>
+          <w:i/>
+          <w:iCs/>
+          <w:lang w:val="en-GB"/>
+        </w:rPr>
+        <w:t xml:space="preserve"> </w:t>
+      </w:r>
+      <w:r>
+        <w:rPr>
+          <w:rFonts w:ascii="Arial" w:hAnsi="Arial" w:cs="Arial"/>
+          <w:lang w:val="en-GB"/>
+        </w:rPr>
+        <w:t xml:space="preserve">and </w:t>
+      </w:r>
+      <w:r>
+        <w:rPr>
+          <w:rFonts w:ascii="Arial" w:hAnsi="Arial" w:cs="Arial"/>
+          <w:bCs/>
+          <w:i/>
+          <w:iCs/>
+          <w:lang w:val="en-GB"/>
+        </w:rPr>
+        <w:t>State Transition Diagrams (State Charts)</w:t>
+      </w:r>
+      <w:r>
+        <w:rPr>
+          <w:rFonts w:ascii="Arial" w:hAnsi="Arial" w:cs="Arial"/>
+          <w:bCs/>
+          <w:i/>
+          <w:iCs/>
+          <w:lang w:val="en-GB"/>
+        </w:rPr>
+        <w:t>.</w:t>
+      </w:r>
+      <w:r>
+        <w:rPr>
+          <w:rFonts w:ascii="Arial" w:hAnsi="Arial" w:cs="Arial"/>
+          <w:bCs/>
+          <w:i/>
+          <w:iCs/>
+          <w:lang w:val="en-GB"/>
+        </w:rPr>
+        <w:t xml:space="preserve"> </w:t>
+      </w:r>
+      <w:r>
+        <w:rPr>
+          <w:rFonts w:ascii="Arial" w:hAnsi="Arial" w:cs="Arial"/>
+          <w:bCs/>
+          <w:iCs/>
+          <w:lang w:val="en-GB"/>
+        </w:rPr>
+        <w:t>These diagrams will be shown in the design part of this project.</w:t>
+      </w:r>
+      <w:r>
+        <w:rPr>
+          <w:rFonts w:ascii="Arial" w:hAnsi="Arial" w:cs="Arial"/>
+          <w:bCs/>
+          <w:i/>
+          <w:iCs/>
+          <w:lang w:val="en-GB"/>
+        </w:rPr>
+        <w:t xml:space="preserve"> </w:t>
+      </w:r>
+    </w:p>
+    <w:p>
+      <w:pPr>
+        <w:pStyle w:val="ListParagraph"/>
+        <w:rPr>
+          <w:rFonts w:ascii="Arial" w:hAnsi="Arial" w:cs="Arial"/>
+          <w:b/>
+        </w:rPr>
+      </w:pPr>
+    </w:p>
+    <w:p>
+      <w:pPr>
+        <w:pStyle w:val="ListParagraph"/>
+        <w:numPr>
+          <w:ilvl w:val="0"/>
+          <w:numId w:val="12"/>
+        </w:numPr>
+        <w:rPr>
+          <w:rFonts w:ascii="Arial" w:hAnsi="Arial" w:cs="Arial"/>
+          <w:b/>
+        </w:rPr>
+      </w:pPr>
+      <w:r>
+        <w:rPr>
+          <w:rFonts w:ascii="Arial" w:hAnsi="Arial" w:cs="Arial"/>
+          <w:b/>
+          <w:color w:val="000000"/>
+          <w:shd w:val="clear" w:color="auto" w:fill="FFFFFF"/>
+        </w:rPr>
+        <w:t>Functional Modelling</w:t>
+      </w:r>
+    </w:p>
+    <w:p>
+      <w:pPr>
+        <w:pStyle w:val="ListParagraph"/>
+        <w:jc w:val="both"/>
+        <w:rPr>
+          <w:rFonts w:ascii="Arial" w:hAnsi="Arial" w:cs="Arial"/>
+        </w:rPr>
+      </w:pPr>
+      <w:r>
+        <w:rPr>
+          <w:rFonts w:ascii="Arial" w:hAnsi="Arial" w:cs="Arial"/>
+          <w:iCs/>
+          <w:lang w:val="en-GB"/>
+        </w:rPr>
+        <w:t>Functional modelling</w:t>
+      </w:r>
+      <w:r>
+        <w:rPr>
+          <w:rFonts w:ascii="Arial" w:hAnsi="Arial" w:cs="Arial"/>
+          <w:iCs/>
+          <w:lang w:val="en-GB"/>
+        </w:rPr>
+        <w:t xml:space="preserve"> is the final component of </w:t>
+      </w:r>
+      <w:r>
+        <w:rPr>
+          <w:rFonts w:ascii="Arial" w:hAnsi="Arial" w:cs="Arial"/>
+          <w:iCs/>
+          <w:lang w:val="en-GB"/>
+        </w:rPr>
+        <w:t>object-oriented analysis. It</w:t>
+      </w:r>
+      <w:r>
+        <w:rPr>
+          <w:rFonts w:ascii="Arial" w:hAnsi="Arial" w:cs="Arial"/>
+          <w:iCs/>
+          <w:lang w:val="en-GB"/>
+        </w:rPr>
+        <w:t xml:space="preserve"> shows </w:t>
+      </w:r>
+      <w:r>
+        <w:rPr>
+          <w:rFonts w:ascii="Arial" w:hAnsi="Arial" w:cs="Arial"/>
+          <w:iCs/>
+          <w:lang w:val="en-GB"/>
+        </w:rPr>
+        <w:t>the internal processes independently from how these processes are performed</w:t>
+      </w:r>
+      <w:r>
+        <w:rPr>
+          <w:rFonts w:ascii="Arial" w:hAnsi="Arial" w:cs="Arial"/>
+          <w:iCs/>
+          <w:lang w:val="en-GB"/>
+        </w:rPr>
+        <w:t xml:space="preserve"> with the help of Data Flow Diagram (DFD). I have created DFD diagram for this project as below: </w:t>
+      </w:r>
+    </w:p>
+    <w:p>
+      <w:pPr>
+        <w:rPr>
+          <w:rFonts w:ascii="Arial" w:hAnsi="Arial" w:cs="Arial"/>
+        </w:rPr>
+      </w:pPr>
+      <w:r>
+        <w:rPr>
+          <w:rFonts w:ascii="Arial" w:hAnsi="Arial" w:cs="Arial"/>
+        </w:rPr>
+        <w:t xml:space="preserve"> </w:t>
+      </w:r>
+    </w:p>
+    <w:p>
       <w:r>
         <w:rPr>
           <w:rFonts w:ascii="Arial" w:hAnsi="Arial" w:cs="Arial"/>
           <w:noProof/>
           <w:color w:val="000000" w:themeColor="text1"/>
         </w:rPr>
+        <w:lastRenderedPageBreak/>
         <w:drawing>
           <wp:inline distT="0" distB="0" distL="0" distR="0" wp14:anchorId="6A1FF987" wp14:editId="5018C484">
             <wp:extent cx="5943600" cy="3981450"/>
@@ -734,6 +1304,7 @@
           <w:szCs w:val="21"/>
           <w:shd w:val="clear" w:color="auto" w:fill="ECECEC"/>
         </w:rPr>
+        <w:lastRenderedPageBreak/>
         <w:t xml:space="preserve"> </w:t>
       </w:r>
       <w:r>
@@ -4711,13 +5282,327 @@
           <w:color w:val="000000" w:themeColor="text1"/>
         </w:rPr>
       </w:pPr>
+      <w:proofErr w:type="gramStart"/>
       <w:r>
         <w:rPr>
           <w:rFonts w:ascii="Arial" w:hAnsi="Arial" w:cs="Arial"/>
           <w:b/>
           <w:color w:val="000000" w:themeColor="text1"/>
         </w:rPr>
-        <w:t xml:space="preserve">2.4.3 MoSCoW Prioritization </w:t>
+        <w:t xml:space="preserve">2.4.3 </w:t>
+      </w:r>
+      <w:proofErr w:type="spellStart"/>
+      <w:r>
+        <w:rPr>
+          <w:rFonts w:ascii="Arial" w:hAnsi="Arial" w:cs="Arial"/>
+          <w:b/>
+          <w:color w:val="000000" w:themeColor="text1"/>
+        </w:rPr>
+        <w:t>MoSCoW</w:t>
+      </w:r>
+      <w:proofErr w:type="spellEnd"/>
+      <w:proofErr w:type="gramEnd"/>
+      <w:r>
+        <w:rPr>
+          <w:rFonts w:ascii="Arial" w:hAnsi="Arial" w:cs="Arial"/>
+          <w:b/>
+          <w:color w:val="000000" w:themeColor="text1"/>
+        </w:rPr>
+        <w:t xml:space="preserve"> Prioritization</w:t>
+      </w:r>
+    </w:p>
+    <w:p>
+      <w:pPr>
+        <w:rPr>
+          <w:rFonts w:ascii="Arial" w:hAnsi="Arial" w:cs="Arial"/>
+        </w:rPr>
+      </w:pPr>
+      <w:proofErr w:type="spellStart"/>
+      <w:r>
+        <w:rPr>
+          <w:rFonts w:ascii="Arial" w:hAnsi="Arial" w:cs="Arial"/>
+        </w:rPr>
+        <w:t>MoSCow</w:t>
+      </w:r>
+      <w:proofErr w:type="spellEnd"/>
+      <w:r>
+        <w:rPr>
+          <w:rFonts w:ascii="Arial" w:hAnsi="Arial" w:cs="Arial"/>
+        </w:rPr>
+        <w:t xml:space="preserve"> prioritization is the popular prioritizing technique for understanding and managing requirements.</w:t>
+      </w:r>
+      <w:r>
+        <w:rPr>
+          <w:rFonts w:ascii="Arial" w:hAnsi="Arial" w:cs="Arial"/>
+        </w:rPr>
+        <w:t xml:space="preserve"> It is also known as </w:t>
+      </w:r>
+      <w:proofErr w:type="spellStart"/>
+      <w:r>
+        <w:rPr>
+          <w:rFonts w:ascii="Arial" w:hAnsi="Arial" w:cs="Arial"/>
+        </w:rPr>
+        <w:t>MoSCoW</w:t>
+      </w:r>
+      <w:proofErr w:type="spellEnd"/>
+      <w:r>
+        <w:rPr>
+          <w:rFonts w:ascii="Arial" w:hAnsi="Arial" w:cs="Arial"/>
+        </w:rPr>
+        <w:t xml:space="preserve"> method or </w:t>
+      </w:r>
+      <w:proofErr w:type="spellStart"/>
+      <w:r>
+        <w:rPr>
+          <w:rFonts w:ascii="Arial" w:hAnsi="Arial" w:cs="Arial"/>
+        </w:rPr>
+        <w:t>MoSCoW</w:t>
+      </w:r>
+      <w:proofErr w:type="spellEnd"/>
+      <w:r>
+        <w:rPr>
+          <w:rFonts w:ascii="Arial" w:hAnsi="Arial" w:cs="Arial"/>
+        </w:rPr>
+        <w:t xml:space="preserve"> analysis. </w:t>
+      </w:r>
+    </w:p>
+    <w:p>
+      <w:pPr>
+        <w:rPr>
+          <w:rFonts w:ascii="Arial" w:hAnsi="Arial" w:cs="Arial"/>
+        </w:rPr>
+      </w:pPr>
+      <w:r>
+        <w:rPr>
+          <w:rFonts w:ascii="Arial" w:hAnsi="Arial" w:cs="Arial"/>
+        </w:rPr>
+        <w:t>This</w:t>
+      </w:r>
+      <w:r>
+        <w:rPr>
+          <w:rFonts w:ascii="Arial" w:hAnsi="Arial" w:cs="Arial"/>
+        </w:rPr>
+        <w:t xml:space="preserve"> technique divides requirements into 4 categories:</w:t>
+      </w:r>
+    </w:p>
+    <w:p>
+      <w:pPr>
+        <w:pStyle w:val="ListParagraph"/>
+        <w:numPr>
+          <w:ilvl w:val="0"/>
+          <w:numId w:val="15"/>
+        </w:numPr>
+        <w:rPr>
+          <w:rFonts w:ascii="Arial" w:hAnsi="Arial" w:cs="Arial"/>
+          <w:b/>
+        </w:rPr>
+      </w:pPr>
+      <w:r>
+        <w:rPr>
+          <w:rFonts w:ascii="Arial" w:hAnsi="Arial" w:cs="Arial"/>
+          <w:b/>
+        </w:rPr>
+        <w:t>Must-have</w:t>
+      </w:r>
+    </w:p>
+    <w:p>
+      <w:pPr>
+        <w:pStyle w:val="ListParagraph"/>
+        <w:ind w:left="780"/>
+        <w:rPr>
+          <w:rFonts w:ascii="Arial" w:hAnsi="Arial" w:cs="Arial"/>
+        </w:rPr>
+      </w:pPr>
+      <w:r>
+        <w:rPr>
+          <w:rFonts w:ascii="Arial" w:hAnsi="Arial" w:cs="Arial"/>
+        </w:rPr>
+        <w:t>This category includes those requirements has to be included in the product. They represents non-negotiable needs of the project.</w:t>
+      </w:r>
+    </w:p>
+    <w:p>
+      <w:pPr>
+        <w:pStyle w:val="ListParagraph"/>
+        <w:numPr>
+          <w:ilvl w:val="0"/>
+          <w:numId w:val="15"/>
+        </w:numPr>
+        <w:rPr>
+          <w:rFonts w:ascii="Arial" w:hAnsi="Arial" w:cs="Arial"/>
+          <w:b/>
+        </w:rPr>
+      </w:pPr>
+      <w:r>
+        <w:rPr>
+          <w:rFonts w:ascii="Arial" w:hAnsi="Arial" w:cs="Arial"/>
+          <w:b/>
+        </w:rPr>
+        <w:t>Should-have</w:t>
+      </w:r>
+    </w:p>
+    <w:p>
+      <w:pPr>
+        <w:pStyle w:val="ListParagraph"/>
+        <w:rPr>
+          <w:rFonts w:ascii="Arial" w:hAnsi="Arial" w:cs="Arial"/>
+        </w:rPr>
+      </w:pPr>
+      <w:r>
+        <w:rPr>
+          <w:rFonts w:ascii="Arial" w:hAnsi="Arial" w:cs="Arial"/>
+        </w:rPr>
+        <w:t>Requirements under this category are important to the project but not vital as must-have requirements. The project still work</w:t>
+      </w:r>
+      <w:r>
+        <w:rPr>
+          <w:rFonts w:ascii="Arial" w:hAnsi="Arial" w:cs="Arial"/>
+        </w:rPr>
+        <w:t xml:space="preserve">s without them but the project </w:t>
+      </w:r>
+      <w:r>
+        <w:rPr>
+          <w:rFonts w:ascii="Arial" w:hAnsi="Arial" w:cs="Arial"/>
+        </w:rPr>
+        <w:t>will be more effective if they are added.</w:t>
+      </w:r>
+    </w:p>
+    <w:p>
+      <w:pPr>
+        <w:pStyle w:val="ListParagraph"/>
+        <w:ind w:left="780"/>
+        <w:rPr>
+          <w:rFonts w:ascii="Arial" w:hAnsi="Arial" w:cs="Arial"/>
+        </w:rPr>
+      </w:pPr>
+    </w:p>
+    <w:p>
+      <w:pPr>
+        <w:pStyle w:val="ListParagraph"/>
+        <w:numPr>
+          <w:ilvl w:val="0"/>
+          <w:numId w:val="15"/>
+        </w:numPr>
+        <w:rPr>
+          <w:rFonts w:ascii="Arial" w:hAnsi="Arial" w:cs="Arial"/>
+          <w:b/>
+        </w:rPr>
+      </w:pPr>
+      <w:r>
+        <w:rPr>
+          <w:rFonts w:ascii="Arial" w:hAnsi="Arial" w:cs="Arial"/>
+          <w:b/>
+        </w:rPr>
+        <w:t>Could-have</w:t>
+      </w:r>
+    </w:p>
+    <w:p>
+      <w:pPr>
+        <w:pStyle w:val="ListParagraph"/>
+        <w:ind w:left="780"/>
+        <w:rPr>
+          <w:rFonts w:ascii="Arial" w:hAnsi="Arial" w:cs="Arial"/>
+        </w:rPr>
+      </w:pPr>
+      <w:r>
+        <w:rPr>
+          <w:rFonts w:ascii="Arial" w:hAnsi="Arial" w:cs="Arial"/>
+        </w:rPr>
+        <w:t>These requirements are not necessary to the core function of the project.</w:t>
+      </w:r>
+      <w:r>
+        <w:rPr>
+          <w:rFonts w:ascii="Arial" w:hAnsi="Arial" w:cs="Arial"/>
+        </w:rPr>
+        <w:t xml:space="preserve"> In other word, they are nice to have.</w:t>
+      </w:r>
+    </w:p>
+    <w:p>
+      <w:pPr>
+        <w:pStyle w:val="ListParagraph"/>
+        <w:ind w:left="780"/>
+        <w:rPr>
+          <w:rFonts w:ascii="Arial" w:hAnsi="Arial" w:cs="Arial"/>
+        </w:rPr>
+      </w:pPr>
+    </w:p>
+    <w:p>
+      <w:pPr>
+        <w:pStyle w:val="ListParagraph"/>
+        <w:numPr>
+          <w:ilvl w:val="0"/>
+          <w:numId w:val="15"/>
+        </w:numPr>
+        <w:rPr>
+          <w:rFonts w:ascii="Arial" w:hAnsi="Arial" w:cs="Arial"/>
+          <w:b/>
+        </w:rPr>
+      </w:pPr>
+      <w:r>
+        <w:rPr>
+          <w:rFonts w:ascii="Arial" w:hAnsi="Arial" w:cs="Arial"/>
+          <w:b/>
+        </w:rPr>
+        <w:t>Would-have</w:t>
+      </w:r>
+    </w:p>
+    <w:p>
+      <w:pPr>
+        <w:pStyle w:val="ListParagraph"/>
+        <w:ind w:left="780"/>
+        <w:rPr>
+          <w:rFonts w:ascii="Arial" w:hAnsi="Arial" w:cs="Arial"/>
+        </w:rPr>
+      </w:pPr>
+      <w:r>
+        <w:rPr>
+          <w:rFonts w:ascii="Arial" w:hAnsi="Arial" w:cs="Arial"/>
+        </w:rPr>
+        <w:t>The requirements under this category are not included in a specific release but they are likely to be added in the future. They will get prioritized in the future.</w:t>
+      </w:r>
+    </w:p>
+    <w:p>
+      <w:pPr>
+        <w:pStyle w:val="ListParagraph"/>
+        <w:rPr>
+          <w:rFonts w:ascii="Arial" w:hAnsi="Arial" w:cs="Arial"/>
+        </w:rPr>
+      </w:pPr>
+    </w:p>
+    <w:p>
+      <w:pPr>
+        <w:pStyle w:val="ListParagraph"/>
+        <w:ind w:left="780"/>
+        <w:rPr>
+          <w:rFonts w:ascii="Arial" w:hAnsi="Arial" w:cs="Arial"/>
+        </w:rPr>
+      </w:pPr>
+    </w:p>
+    <w:p>
+      <w:pPr>
+        <w:pStyle w:val="Heading2"/>
+        <w:rPr>
+          <w:rFonts w:ascii="Arial" w:hAnsi="Arial" w:cs="Arial"/>
+          <w:b/>
+          <w:color w:val="000000" w:themeColor="text1"/>
+        </w:rPr>
+      </w:pPr>
+    </w:p>
+    <w:p>
+      <w:pPr>
+        <w:pStyle w:val="Heading2"/>
+        <w:rPr>
+          <w:rFonts w:ascii="Arial" w:hAnsi="Arial" w:cs="Arial"/>
+          <w:b/>
+          <w:color w:val="000000" w:themeColor="text1"/>
+        </w:rPr>
+      </w:pPr>
+      <w:r>
+        <w:rPr>
+          <w:rFonts w:ascii="Arial" w:hAnsi="Arial" w:cs="Arial"/>
+          <w:b/>
+          <w:color w:val="000000" w:themeColor="text1"/>
+        </w:rPr>
+        <w:t xml:space="preserve"> </w:t>
       </w:r>
     </w:p>
     <w:tbl>
@@ -4794,6 +5679,7 @@
                 <w:szCs w:val="24"/>
               </w:rPr>
             </w:pPr>
+            <w:proofErr w:type="spellStart"/>
             <w:r>
               <w:rPr>
                 <w:rFonts w:ascii="Arial" w:hAnsi="Arial" w:cs="Arial"/>
@@ -4803,6 +5689,7 @@
               </w:rPr>
               <w:t>MoSCoW</w:t>
             </w:r>
+            <w:proofErr w:type="spellEnd"/>
           </w:p>
         </w:tc>
         <w:tc>
@@ -6137,6 +7024,7 @@
               <w:rPr>
                 <w:rFonts w:ascii="Arial" w:hAnsi="Arial" w:cs="Arial"/>
               </w:rPr>
+              <w:lastRenderedPageBreak/>
               <w:t>N3</w:t>
             </w:r>
           </w:p>
@@ -6945,7 +7833,6 @@
           <w:b/>
           <w:color w:val="000000" w:themeColor="text1"/>
         </w:rPr>
-        <w:lastRenderedPageBreak/>
         <w:t>2.4.4 SRS</w:t>
       </w:r>
       <w:r>
@@ -7009,6 +7896,7 @@
     </w:p>
     <w:p>
       <w:pPr>
+        <w:jc w:val="both"/>
         <w:rPr>
           <w:rFonts w:ascii="Arial" w:hAnsi="Arial" w:cs="Arial"/>
         </w:rPr>
@@ -7054,6 +7942,62 @@
           <w:rFonts w:ascii="Arial" w:hAnsi="Arial" w:cs="Arial"/>
         </w:rPr>
         <w:t xml:space="preserve"> The notations used in the use-case diagram are as follows:</w:t>
+      </w:r>
+    </w:p>
+    <w:p>
+      <w:pPr>
+        <w:pStyle w:val="NormalWeb"/>
+        <w:numPr>
+          <w:ilvl w:val="0"/>
+          <w:numId w:val="8"/>
+        </w:numPr>
+        <w:spacing w:before="0" w:after="0"/>
+        <w:jc w:val="both"/>
+        <w:textAlignment w:val="baseline"/>
+        <w:rPr>
+          <w:rFonts w:ascii="Arial" w:hAnsi="Arial" w:cs="Arial"/>
+          <w:color w:val="000000" w:themeColor="text1"/>
+          <w:sz w:val="22"/>
+          <w:szCs w:val="22"/>
+        </w:rPr>
+      </w:pPr>
+      <w:r>
+        <w:rPr>
+          <w:rStyle w:val="Strong"/>
+          <w:rFonts w:ascii="Arial" w:eastAsiaTheme="majorEastAsia" w:hAnsi="Arial" w:cs="Arial"/>
+          <w:color w:val="000000" w:themeColor="text1"/>
+          <w:sz w:val="22"/>
+          <w:szCs w:val="22"/>
+          <w:bdr w:val="none" w:sz="0" w:space="0" w:color="auto" w:frame="1"/>
+        </w:rPr>
+        <w:t>Use cases:</w:t>
+      </w:r>
+      <w:r>
+        <w:rPr>
+          <w:rFonts w:ascii="Arial" w:hAnsi="Arial" w:cs="Arial"/>
+          <w:color w:val="000000" w:themeColor="text1"/>
+          <w:sz w:val="22"/>
+          <w:szCs w:val="22"/>
+        </w:rPr>
+        <w:t> </w:t>
+      </w:r>
+      <w:r>
+        <w:rPr>
+          <w:rFonts w:ascii="Arial" w:hAnsi="Arial" w:cs="Arial"/>
+          <w:color w:val="000000" w:themeColor="text1"/>
+          <w:sz w:val="22"/>
+          <w:szCs w:val="22"/>
+        </w:rPr>
+        <w:t>It is ho</w:t>
+      </w:r>
+      <w:r>
+        <w:rPr>
+          <w:rFonts w:ascii="Arial" w:hAnsi="Arial" w:cs="Arial"/>
+          <w:color w:val="000000" w:themeColor="text1"/>
+          <w:sz w:val="22"/>
+          <w:szCs w:val="22"/>
+        </w:rPr>
+        <w:t>rizontally shaped ovals that represent the different uses that a user might have.</w:t>
       </w:r>
     </w:p>
     <w:p>
@@ -7081,7 +8025,7 @@
           <w:szCs w:val="22"/>
           <w:bdr w:val="none" w:sz="0" w:space="0" w:color="auto" w:frame="1"/>
         </w:rPr>
-        <w:t>Use cases:</w:t>
+        <w:t>Actors:</w:t>
       </w:r>
       <w:r>
         <w:rPr>
@@ -7090,7 +8034,7 @@
           <w:sz w:val="22"/>
           <w:szCs w:val="22"/>
         </w:rPr>
-        <w:t> </w:t>
+        <w:t> S</w:t>
       </w:r>
       <w:r>
         <w:rPr>
@@ -7099,16 +8043,7 @@
           <w:sz w:val="22"/>
           <w:szCs w:val="22"/>
         </w:rPr>
-        <w:t>It is ho</w:t>
-      </w:r>
-      <w:r>
-        <w:rPr>
-          <w:rFonts w:ascii="Arial" w:hAnsi="Arial" w:cs="Arial"/>
-          <w:color w:val="000000" w:themeColor="text1"/>
-          <w:sz w:val="22"/>
-          <w:szCs w:val="22"/>
-        </w:rPr>
-        <w:t>rizontally shaped ovals that represent the different uses that a user might have.</w:t>
+        <w:t>tick figures that represent the people actually employing the use cases.</w:t>
       </w:r>
     </w:p>
     <w:p>
@@ -7119,6 +8054,7 @@
           <w:numId w:val="8"/>
         </w:numPr>
         <w:spacing w:before="0" w:after="0"/>
+        <w:jc w:val="both"/>
         <w:textAlignment w:val="baseline"/>
         <w:rPr>
           <w:rFonts w:ascii="Arial" w:hAnsi="Arial" w:cs="Arial"/>
@@ -7136,7 +8072,7 @@
           <w:szCs w:val="22"/>
           <w:bdr w:val="none" w:sz="0" w:space="0" w:color="auto" w:frame="1"/>
         </w:rPr>
-        <w:t>Actors:</w:t>
+        <w:t>Associations:</w:t>
       </w:r>
       <w:r>
         <w:rPr>
@@ -7145,16 +8081,7 @@
           <w:sz w:val="22"/>
           <w:szCs w:val="22"/>
         </w:rPr>
-        <w:t> S</w:t>
-      </w:r>
-      <w:r>
-        <w:rPr>
-          <w:rFonts w:ascii="Arial" w:hAnsi="Arial" w:cs="Arial"/>
-          <w:color w:val="000000" w:themeColor="text1"/>
-          <w:sz w:val="22"/>
-          <w:szCs w:val="22"/>
-        </w:rPr>
-        <w:t>tick figures that represent the people actually employing the use cases.</w:t>
+        <w:t> A line between actors and use cases. In complex diagrams, it is important to know which actors are associated with which use cases.</w:t>
       </w:r>
     </w:p>
     <w:p>
@@ -7165,43 +8092,7 @@
           <w:numId w:val="8"/>
         </w:numPr>
         <w:spacing w:before="0" w:after="0"/>
-        <w:textAlignment w:val="baseline"/>
-        <w:rPr>
-          <w:rFonts w:ascii="Arial" w:hAnsi="Arial" w:cs="Arial"/>
-          <w:color w:val="000000" w:themeColor="text1"/>
-          <w:sz w:val="22"/>
-          <w:szCs w:val="22"/>
-        </w:rPr>
-      </w:pPr>
-      <w:r>
-        <w:rPr>
-          <w:rStyle w:val="Strong"/>
-          <w:rFonts w:ascii="Arial" w:eastAsiaTheme="majorEastAsia" w:hAnsi="Arial" w:cs="Arial"/>
-          <w:color w:val="000000" w:themeColor="text1"/>
-          <w:sz w:val="22"/>
-          <w:szCs w:val="22"/>
-          <w:bdr w:val="none" w:sz="0" w:space="0" w:color="auto" w:frame="1"/>
-        </w:rPr>
-        <w:t>Associations:</w:t>
-      </w:r>
-      <w:r>
-        <w:rPr>
-          <w:rFonts w:ascii="Arial" w:hAnsi="Arial" w:cs="Arial"/>
-          <w:color w:val="000000" w:themeColor="text1"/>
-          <w:sz w:val="22"/>
-          <w:szCs w:val="22"/>
-        </w:rPr>
-        <w:t> A line between actors and use cases. In complex diagrams, it is important to know which actors are associated with which use cases.</w:t>
-      </w:r>
-    </w:p>
-    <w:p>
-      <w:pPr>
-        <w:pStyle w:val="NormalWeb"/>
-        <w:numPr>
-          <w:ilvl w:val="0"/>
-          <w:numId w:val="8"/>
-        </w:numPr>
-        <w:spacing w:before="0" w:after="0"/>
+        <w:jc w:val="both"/>
         <w:textAlignment w:val="baseline"/>
         <w:rPr>
           <w:rFonts w:ascii="Arial" w:hAnsi="Arial" w:cs="Arial"/>
@@ -8180,142 +9071,454 @@
         </w:rPr>
         <w:t>Customer can logout from the system as per their wish.</w:t>
       </w:r>
+    </w:p>
+    <w:p>
+      <w:r>
+        <w:br w:type="page"/>
+      </w:r>
+    </w:p>
+    <w:p/>
+    <w:p>
+      <w:pPr>
+        <w:pStyle w:val="Heading1"/>
+        <w:rPr>
+          <w:rFonts w:ascii="Arial" w:hAnsi="Arial" w:cs="Arial"/>
+          <w:b/>
+          <w:color w:val="000000" w:themeColor="text1"/>
+        </w:rPr>
+      </w:pPr>
+      <w:r>
+        <w:rPr>
+          <w:rFonts w:ascii="Arial" w:hAnsi="Arial" w:cs="Arial"/>
+          <w:b/>
+          <w:color w:val="000000" w:themeColor="text1"/>
+        </w:rPr>
+        <w:t xml:space="preserve">2.6 NLA and Initial class diagram </w:t>
+      </w:r>
+    </w:p>
+    <w:p>
+      <w:pPr>
+        <w:shd w:val="clear" w:color="auto" w:fill="FFFFFF"/>
+        <w:ind w:left="450"/>
+        <w:jc w:val="both"/>
+        <w:rPr>
+          <w:rFonts w:ascii="Arial" w:eastAsia="Times New Roman" w:hAnsi="Arial" w:cs="Arial"/>
+          <w:color w:val="000000"/>
+        </w:rPr>
+      </w:pPr>
+      <w:r>
+        <w:rPr>
+          <w:rFonts w:ascii="Arial" w:hAnsi="Arial" w:cs="Arial"/>
+        </w:rPr>
+        <w:t xml:space="preserve">Travel </w:t>
+      </w:r>
+      <w:proofErr w:type="gramStart"/>
+      <w:r>
+        <w:rPr>
+          <w:rFonts w:ascii="Arial" w:hAnsi="Arial" w:cs="Arial"/>
+        </w:rPr>
+        <w:t>By</w:t>
+      </w:r>
+      <w:proofErr w:type="gramEnd"/>
+      <w:r>
+        <w:rPr>
+          <w:rFonts w:ascii="Arial" w:hAnsi="Arial" w:cs="Arial"/>
+        </w:rPr>
+        <w:t xml:space="preserve"> Bus is the online bus ticket booking system. This is a web-based application where people can book ticket for bus seats for travel easily with less effort and time. This system is built </w:t>
+      </w:r>
+      <w:r>
+        <w:rPr>
+          <w:rFonts w:ascii="Arial" w:eastAsia="Times New Roman" w:hAnsi="Arial" w:cs="Arial"/>
+          <w:color w:val="000000"/>
+        </w:rPr>
+        <w:t>for managing and computerizing the traditional database, ticket booking and travel made</w:t>
+      </w:r>
+      <w:r>
+        <w:rPr>
+          <w:rFonts w:ascii="Arial" w:eastAsia="Times New Roman" w:hAnsi="Arial" w:cs="Arial"/>
+          <w:color w:val="000000"/>
+        </w:rPr>
+        <w:t xml:space="preserve">. The main aim of this system is </w:t>
+      </w:r>
+      <w:r>
+        <w:rPr>
+          <w:rFonts w:ascii="Arial" w:eastAsia="Times New Roman" w:hAnsi="Arial" w:cs="Arial"/>
+          <w:color w:val="000000"/>
+        </w:rPr>
+        <w:t xml:space="preserve">to </w:t>
+      </w:r>
+      <w:r>
+        <w:rPr>
+          <w:rFonts w:ascii="Arial" w:eastAsia="Times New Roman" w:hAnsi="Arial" w:cs="Arial"/>
+          <w:color w:val="000000"/>
+        </w:rPr>
+        <w:t>automate</w:t>
+      </w:r>
+      <w:r>
+        <w:rPr>
+          <w:rFonts w:ascii="Arial" w:eastAsia="Times New Roman" w:hAnsi="Arial" w:cs="Arial"/>
+          <w:color w:val="000000"/>
+        </w:rPr>
+        <w:t xml:space="preserve"> </w:t>
+      </w:r>
+      <w:r>
+        <w:rPr>
+          <w:rFonts w:ascii="Arial" w:eastAsia="Times New Roman" w:hAnsi="Arial" w:cs="Arial"/>
+          <w:color w:val="000000"/>
+        </w:rPr>
+        <w:t>the manual booking reducing the paper works. It records and maintains all the customer details, bus details and booking (reservation) details. It also facilitates the online payment system.</w:t>
+      </w:r>
+    </w:p>
+    <w:p>
+      <w:pPr>
+        <w:shd w:val="clear" w:color="auto" w:fill="FFFFFF"/>
+        <w:ind w:left="450"/>
+        <w:jc w:val="both"/>
+        <w:rPr>
+          <w:rFonts w:ascii="Arial" w:eastAsia="Times New Roman" w:hAnsi="Arial" w:cs="Arial"/>
+          <w:color w:val="000000"/>
+        </w:rPr>
+      </w:pPr>
+      <w:r>
+        <w:rPr>
+          <w:rFonts w:ascii="Arial" w:eastAsia="Times New Roman" w:hAnsi="Arial" w:cs="Arial"/>
+          <w:color w:val="000000"/>
+        </w:rPr>
+        <w:t xml:space="preserve">There are two types of users in the system: General User and Admin. </w:t>
+      </w:r>
+      <w:r>
+        <w:rPr>
+          <w:rFonts w:ascii="Arial" w:eastAsia="Times New Roman" w:hAnsi="Arial" w:cs="Arial"/>
+          <w:color w:val="000000"/>
+        </w:rPr>
+        <w:t>If user is not registered, then he/she has to register first. He/she has to register with some data like email, name, pas</w:t>
+      </w:r>
+      <w:r>
+        <w:rPr>
+          <w:rFonts w:ascii="Arial" w:eastAsia="Times New Roman" w:hAnsi="Arial" w:cs="Arial"/>
+          <w:color w:val="000000"/>
+        </w:rPr>
+        <w:t>sword, phone, etc. After regist</w:t>
+      </w:r>
+      <w:r>
+        <w:rPr>
+          <w:rFonts w:ascii="Arial" w:eastAsia="Times New Roman" w:hAnsi="Arial" w:cs="Arial"/>
+          <w:color w:val="000000"/>
+        </w:rPr>
+        <w:t xml:space="preserve">ration, </w:t>
+      </w:r>
+      <w:r>
+        <w:rPr>
+          <w:rFonts w:ascii="Arial" w:eastAsia="Times New Roman" w:hAnsi="Arial" w:cs="Arial"/>
+          <w:color w:val="000000"/>
+        </w:rPr>
+        <w:t xml:space="preserve">General user can book the ticket, </w:t>
+      </w:r>
+      <w:r>
+        <w:rPr>
+          <w:rFonts w:ascii="Arial" w:eastAsia="Times New Roman" w:hAnsi="Arial" w:cs="Arial"/>
+          <w:color w:val="000000"/>
+        </w:rPr>
+        <w:t xml:space="preserve">search the routes, view seat status that is available or booked, and view the bus details. </w:t>
+      </w:r>
+      <w:r>
+        <w:rPr>
+          <w:rFonts w:ascii="Arial" w:eastAsia="Times New Roman" w:hAnsi="Arial" w:cs="Arial"/>
+          <w:color w:val="000000"/>
+        </w:rPr>
+        <w:t xml:space="preserve">On the other side, </w:t>
+      </w:r>
+      <w:r>
+        <w:rPr>
+          <w:rFonts w:ascii="Arial" w:eastAsia="Times New Roman" w:hAnsi="Arial" w:cs="Arial"/>
+          <w:color w:val="000000"/>
+        </w:rPr>
+        <w:t xml:space="preserve">Admin can </w:t>
+      </w:r>
+      <w:r>
+        <w:rPr>
+          <w:rFonts w:ascii="Arial" w:eastAsia="Times New Roman" w:hAnsi="Arial" w:cs="Arial"/>
+          <w:color w:val="000000"/>
+        </w:rPr>
+        <w:t>add and manage buses</w:t>
+      </w:r>
+      <w:r>
+        <w:rPr>
+          <w:rFonts w:ascii="Arial" w:eastAsia="Times New Roman" w:hAnsi="Arial" w:cs="Arial"/>
+          <w:color w:val="000000"/>
+        </w:rPr>
+        <w:t xml:space="preserve"> (</w:t>
+      </w:r>
+      <w:r>
+        <w:rPr>
+          <w:rFonts w:ascii="Arial" w:eastAsia="Times New Roman" w:hAnsi="Arial" w:cs="Arial"/>
+          <w:color w:val="000000"/>
+        </w:rPr>
+        <w:t>update and delete func</w:t>
+      </w:r>
+      <w:r>
+        <w:rPr>
+          <w:rFonts w:ascii="Arial" w:eastAsia="Times New Roman" w:hAnsi="Arial" w:cs="Arial"/>
+          <w:color w:val="000000"/>
+        </w:rPr>
+        <w:t>tion)</w:t>
+      </w:r>
+      <w:r>
+        <w:rPr>
+          <w:rFonts w:ascii="Arial" w:eastAsia="Times New Roman" w:hAnsi="Arial" w:cs="Arial"/>
+          <w:color w:val="000000"/>
+        </w:rPr>
+        <w:t>, add and manage routes</w:t>
+      </w:r>
+      <w:r>
+        <w:rPr>
+          <w:rFonts w:ascii="Arial" w:eastAsia="Times New Roman" w:hAnsi="Arial" w:cs="Arial"/>
+          <w:color w:val="000000"/>
+        </w:rPr>
+        <w:t xml:space="preserve"> (update and delete function)</w:t>
+      </w:r>
+      <w:r>
+        <w:rPr>
+          <w:rFonts w:ascii="Arial" w:eastAsia="Times New Roman" w:hAnsi="Arial" w:cs="Arial"/>
+          <w:color w:val="000000"/>
+        </w:rPr>
+        <w:t>, and cancel the reservation. General user cannot cancel the reservation as they have to inform the ticket counter to do so.</w:t>
+      </w:r>
+      <w:r>
+        <w:rPr>
+          <w:rFonts w:ascii="Arial" w:eastAsia="Times New Roman" w:hAnsi="Arial" w:cs="Arial"/>
+          <w:color w:val="000000"/>
+        </w:rPr>
+        <w:t xml:space="preserve"> </w:t>
+      </w:r>
+    </w:p>
+    <w:p/>
+    <w:p/>
+    <w:tbl>
+      <w:tblPr>
+        <w:tblStyle w:val="TableGrid"/>
+        <w:tblW w:w="0" w:type="auto"/>
+        <w:tblLook w:val="04A0" w:firstRow="1" w:lastRow="0" w:firstColumn="1" w:lastColumn="0" w:noHBand="0" w:noVBand="1"/>
+      </w:tblPr>
+      <w:tblGrid>
+        <w:gridCol w:w="3116"/>
+        <w:gridCol w:w="3117"/>
+        <w:gridCol w:w="3117"/>
+      </w:tblGrid>
+      <w:tr>
+        <w:tc>
+          <w:tcPr>
+            <w:tcW w:w="3116" w:type="dxa"/>
+          </w:tcPr>
+          <w:p>
+            <w:pPr>
+              <w:rPr>
+                <w:rFonts w:ascii="Arial" w:hAnsi="Arial" w:cs="Arial"/>
+                <w:b/>
+              </w:rPr>
+            </w:pPr>
+            <w:r>
+              <w:rPr>
+                <w:rFonts w:ascii="Arial" w:hAnsi="Arial" w:cs="Arial"/>
+                <w:b/>
+              </w:rPr>
+              <w:t>Candidate Classes</w:t>
+            </w:r>
+          </w:p>
+        </w:tc>
+        <w:tc>
+          <w:tcPr>
+            <w:tcW w:w="3117" w:type="dxa"/>
+          </w:tcPr>
+          <w:p>
+            <w:pPr>
+              <w:rPr>
+                <w:rFonts w:ascii="Arial" w:hAnsi="Arial" w:cs="Arial"/>
+                <w:b/>
+              </w:rPr>
+            </w:pPr>
+            <w:r>
+              <w:rPr>
+                <w:rFonts w:ascii="Arial" w:hAnsi="Arial" w:cs="Arial"/>
+                <w:b/>
+              </w:rPr>
+              <w:t>Candidate Method</w:t>
+            </w:r>
+          </w:p>
+        </w:tc>
+        <w:tc>
+          <w:tcPr>
+            <w:tcW w:w="3117" w:type="dxa"/>
+          </w:tcPr>
+          <w:p>
+            <w:pPr>
+              <w:rPr>
+                <w:rFonts w:ascii="Arial" w:hAnsi="Arial" w:cs="Arial"/>
+                <w:b/>
+              </w:rPr>
+            </w:pPr>
+            <w:r>
+              <w:rPr>
+                <w:rFonts w:ascii="Arial" w:hAnsi="Arial" w:cs="Arial"/>
+                <w:b/>
+              </w:rPr>
+              <w:t>Candidate attribute</w:t>
+            </w:r>
+          </w:p>
+        </w:tc>
+      </w:tr>
+      <w:tr>
+        <w:tc>
+          <w:tcPr>
+            <w:tcW w:w="3116" w:type="dxa"/>
+          </w:tcPr>
+          <w:p>
+            <w:pPr>
+              <w:rPr>
+                <w:rFonts w:ascii="Arial" w:hAnsi="Arial" w:cs="Arial"/>
+              </w:rPr>
+            </w:pPr>
+            <w:r>
+              <w:rPr>
+                <w:rFonts w:ascii="Arial" w:hAnsi="Arial" w:cs="Arial"/>
+              </w:rPr>
+              <w:t>seat, payment, users, route</w:t>
+            </w:r>
+            <w:r>
+              <w:rPr>
+                <w:rFonts w:ascii="Arial" w:hAnsi="Arial" w:cs="Arial"/>
+              </w:rPr>
+              <w:t>, bus</w:t>
+            </w:r>
+          </w:p>
+        </w:tc>
+        <w:tc>
+          <w:tcPr>
+            <w:tcW w:w="3117" w:type="dxa"/>
+          </w:tcPr>
+          <w:p>
+            <w:pPr>
+              <w:rPr>
+                <w:rFonts w:ascii="Arial" w:hAnsi="Arial" w:cs="Arial"/>
+              </w:rPr>
+            </w:pPr>
+            <w:r>
+              <w:rPr>
+                <w:rFonts w:ascii="Arial" w:hAnsi="Arial" w:cs="Arial"/>
+              </w:rPr>
+              <w:t xml:space="preserve">Book, register, search, view, add, delete, </w:t>
+            </w:r>
+            <w:r>
+              <w:rPr>
+                <w:rFonts w:ascii="Arial" w:hAnsi="Arial" w:cs="Arial"/>
+              </w:rPr>
+              <w:t>update,</w:t>
+            </w:r>
+            <w:r>
+              <w:rPr>
+                <w:rFonts w:ascii="Arial" w:hAnsi="Arial" w:cs="Arial"/>
+              </w:rPr>
+              <w:t xml:space="preserve"> </w:t>
+            </w:r>
+            <w:r>
+              <w:rPr>
+                <w:rFonts w:ascii="Arial" w:hAnsi="Arial" w:cs="Arial"/>
+              </w:rPr>
+              <w:t>cancel</w:t>
+            </w:r>
+          </w:p>
+        </w:tc>
+        <w:tc>
+          <w:tcPr>
+            <w:tcW w:w="3117" w:type="dxa"/>
+          </w:tcPr>
+          <w:p>
+            <w:pPr>
+              <w:rPr>
+                <w:rFonts w:ascii="Arial" w:hAnsi="Arial" w:cs="Arial"/>
+              </w:rPr>
+            </w:pPr>
+            <w:r>
+              <w:rPr>
+                <w:rFonts w:ascii="Arial" w:hAnsi="Arial" w:cs="Arial"/>
+              </w:rPr>
+              <w:t>email, name, password, phone</w:t>
+            </w:r>
+          </w:p>
+        </w:tc>
+      </w:tr>
+    </w:tbl>
+    <w:p>
+      <w:pPr>
+        <w:rPr>
+          <w:rFonts w:ascii="Arial" w:hAnsi="Arial" w:cs="Arial"/>
+        </w:rPr>
+      </w:pPr>
+    </w:p>
+    <w:p>
+      <w:pPr>
+        <w:rPr>
+          <w:rFonts w:ascii="Arial" w:hAnsi="Arial" w:cs="Arial"/>
+        </w:rPr>
+      </w:pPr>
+    </w:p>
+    <w:p>
+      <w:pPr>
+        <w:rPr>
+          <w:rFonts w:ascii="Arial" w:hAnsi="Arial" w:cs="Arial"/>
+        </w:rPr>
+      </w:pPr>
+      <w:r>
+        <w:rPr>
+          <w:rFonts w:ascii="Arial" w:hAnsi="Arial" w:cs="Arial"/>
+          <w:noProof/>
+        </w:rPr>
+        <w:lastRenderedPageBreak/>
+        <w:drawing>
+          <wp:inline distT="0" distB="0" distL="0" distR="0" wp14:anchorId="14310AAD" wp14:editId="3786809C">
+            <wp:extent cx="5153744" cy="5477639"/>
+            <wp:effectExtent l="0" t="0" r="8890" b="8890"/>
+            <wp:docPr id="4" name="Picture 4"/>
+            <wp:cNvGraphicFramePr>
+              <a:graphicFrameLocks xmlns:a="http://schemas.openxmlformats.org/drawingml/2006/main" noChangeAspect="1"/>
+            </wp:cNvGraphicFramePr>
+            <a:graphic xmlns:a="http://schemas.openxmlformats.org/drawingml/2006/main">
+              <a:graphicData uri="http://schemas.openxmlformats.org/drawingml/2006/picture">
+                <pic:pic xmlns:pic="http://schemas.openxmlformats.org/drawingml/2006/picture">
+                  <pic:nvPicPr>
+                    <pic:cNvPr id="4" name="class_D.PNG"/>
+                    <pic:cNvPicPr/>
+                  </pic:nvPicPr>
+                  <pic:blipFill>
+                    <a:blip r:embed="rId8">
+                      <a:extLst>
+                        <a:ext uri="{28A0092B-C50C-407E-A947-70E740481C1C}">
+                          <a14:useLocalDpi xmlns:a14="http://schemas.microsoft.com/office/drawing/2010/main" val="0"/>
+                        </a:ext>
+                      </a:extLst>
+                    </a:blip>
+                    <a:stretch>
+                      <a:fillRect/>
+                    </a:stretch>
+                  </pic:blipFill>
+                  <pic:spPr>
+                    <a:xfrm>
+                      <a:off x="0" y="0"/>
+                      <a:ext cx="5153744" cy="5477639"/>
+                    </a:xfrm>
+                    <a:prstGeom prst="rect">
+                      <a:avLst/>
+                    </a:prstGeom>
+                  </pic:spPr>
+                </pic:pic>
+              </a:graphicData>
+            </a:graphic>
+          </wp:inline>
+        </w:drawing>
+      </w:r>
       <w:bookmarkStart w:id="0" w:name="_GoBack"/>
       <w:bookmarkEnd w:id="0"/>
     </w:p>
-    <w:p/>
-    <w:p>
-      <w:pPr>
-        <w:pStyle w:val="Heading1"/>
-        <w:rPr>
-          <w:rFonts w:ascii="Arial" w:hAnsi="Arial" w:cs="Arial"/>
-          <w:b/>
-          <w:color w:val="000000" w:themeColor="text1"/>
-        </w:rPr>
-      </w:pPr>
-      <w:r>
-        <w:rPr>
-          <w:rFonts w:ascii="Arial" w:hAnsi="Arial" w:cs="Arial"/>
-          <w:b/>
-          <w:color w:val="000000" w:themeColor="text1"/>
-        </w:rPr>
-        <w:t xml:space="preserve">2.6 NLA and Initial class diagram </w:t>
-      </w:r>
-    </w:p>
-    <w:p>
-      <w:pPr>
-        <w:shd w:val="clear" w:color="auto" w:fill="FFFFFF"/>
-        <w:ind w:left="450"/>
-        <w:jc w:val="both"/>
-        <w:rPr>
-          <w:rFonts w:ascii="Arial" w:eastAsia="Times New Roman" w:hAnsi="Arial" w:cs="Arial"/>
-          <w:color w:val="000000"/>
-        </w:rPr>
-      </w:pPr>
-      <w:r>
-        <w:rPr>
-          <w:rFonts w:ascii="Arial" w:hAnsi="Arial" w:cs="Arial"/>
-        </w:rPr>
-        <w:t xml:space="preserve">Travel By Bus is the online bus ticket booking system. This is a web-based application where people can book ticket for bus seats for travel easily with less effort and time. This system is built </w:t>
-      </w:r>
-      <w:r>
-        <w:rPr>
-          <w:rFonts w:ascii="Arial" w:eastAsia="Times New Roman" w:hAnsi="Arial" w:cs="Arial"/>
-          <w:color w:val="000000"/>
-        </w:rPr>
-        <w:t>for managing and computerizing the traditional database, ticket booking and travel made</w:t>
-      </w:r>
-      <w:r>
-        <w:rPr>
-          <w:rFonts w:ascii="Arial" w:eastAsia="Times New Roman" w:hAnsi="Arial" w:cs="Arial"/>
-          <w:color w:val="000000"/>
-        </w:rPr>
-        <w:t xml:space="preserve">. The main aim of this system is </w:t>
-      </w:r>
-      <w:r>
-        <w:rPr>
-          <w:rFonts w:ascii="Arial" w:eastAsia="Times New Roman" w:hAnsi="Arial" w:cs="Arial"/>
-          <w:color w:val="000000"/>
-        </w:rPr>
-        <w:t xml:space="preserve">to </w:t>
-      </w:r>
-      <w:r>
-        <w:rPr>
-          <w:rFonts w:ascii="Arial" w:eastAsia="Times New Roman" w:hAnsi="Arial" w:cs="Arial"/>
-          <w:color w:val="000000"/>
-        </w:rPr>
-        <w:t>automate</w:t>
-      </w:r>
-      <w:r>
-        <w:rPr>
-          <w:rFonts w:ascii="Arial" w:eastAsia="Times New Roman" w:hAnsi="Arial" w:cs="Arial"/>
-          <w:color w:val="000000"/>
-        </w:rPr>
-        <w:t xml:space="preserve"> </w:t>
-      </w:r>
-      <w:r>
-        <w:rPr>
-          <w:rFonts w:ascii="Arial" w:eastAsia="Times New Roman" w:hAnsi="Arial" w:cs="Arial"/>
-          <w:color w:val="000000"/>
-        </w:rPr>
-        <w:t xml:space="preserve">the manual booking reducing the paper </w:t>
-      </w:r>
-      <w:r>
-        <w:rPr>
-          <w:rFonts w:ascii="Arial" w:eastAsia="Times New Roman" w:hAnsi="Arial" w:cs="Arial"/>
-          <w:color w:val="000000"/>
-        </w:rPr>
-        <w:lastRenderedPageBreak/>
-        <w:t>works. It records and maintains all the customer details, bus details and booking (reservation) details. It also facilitates the online payment system.</w:t>
-      </w:r>
-    </w:p>
-    <w:p>
-      <w:pPr>
-        <w:shd w:val="clear" w:color="auto" w:fill="FFFFFF"/>
-        <w:ind w:left="450"/>
-        <w:jc w:val="both"/>
-        <w:rPr>
-          <w:rFonts w:ascii="Arial" w:eastAsia="Times New Roman" w:hAnsi="Arial" w:cs="Arial"/>
-          <w:color w:val="000000"/>
-        </w:rPr>
-      </w:pPr>
-      <w:r>
-        <w:rPr>
-          <w:rFonts w:ascii="Arial" w:eastAsia="Times New Roman" w:hAnsi="Arial" w:cs="Arial"/>
-          <w:color w:val="000000"/>
-        </w:rPr>
-        <w:t xml:space="preserve">There are two types of users in the system: General User and Admin. General user can book the ticket, </w:t>
-      </w:r>
-      <w:r>
-        <w:rPr>
-          <w:rFonts w:ascii="Arial" w:eastAsia="Times New Roman" w:hAnsi="Arial" w:cs="Arial"/>
-          <w:color w:val="000000"/>
-        </w:rPr>
-        <w:t xml:space="preserve">search the routes, view seat status that is available or booked, and view the bus details. </w:t>
-      </w:r>
-      <w:r>
-        <w:rPr>
-          <w:rFonts w:ascii="Arial" w:eastAsia="Times New Roman" w:hAnsi="Arial" w:cs="Arial"/>
-          <w:color w:val="000000"/>
-        </w:rPr>
-        <w:t xml:space="preserve">Admin can </w:t>
-      </w:r>
-      <w:r>
-        <w:rPr>
-          <w:rFonts w:ascii="Arial" w:eastAsia="Times New Roman" w:hAnsi="Arial" w:cs="Arial"/>
-          <w:color w:val="000000"/>
-        </w:rPr>
-        <w:t>add and manage buses, add and manage routes, and cancel the reservation. General user cannot cancel the reservation as they have to inform the ticket counter to do so.</w:t>
-      </w:r>
-      <w:r>
-        <w:rPr>
-          <w:rFonts w:ascii="Arial" w:eastAsia="Times New Roman" w:hAnsi="Arial" w:cs="Arial"/>
-          <w:color w:val="000000"/>
-        </w:rPr>
-        <w:t xml:space="preserve"> </w:t>
-      </w:r>
-    </w:p>
-    <w:p/>
     <w:sectPr>
       <w:pgSz w:w="12240" w:h="15840"/>
       <w:pgMar w:top="1440" w:right="1440" w:bottom="1440" w:left="1440" w:header="720" w:footer="720" w:gutter="0"/>
@@ -8555,6 +9758,146 @@
     </w:lvl>
   </w:abstractNum>
   <w:abstractNum w:abstractNumId="2" w15:restartNumberingAfterBreak="0">
+    <w:nsid w:val="06EF3610"/>
+    <w:multiLevelType w:val="hybridMultilevel"/>
+    <w:tmpl w:val="65AA8204"/>
+    <w:lvl w:ilvl="0" w:tplc="3F8E88E0">
+      <w:start w:val="1"/>
+      <w:numFmt w:val="bullet"/>
+      <w:lvlText w:val="-"/>
+      <w:lvlJc w:val="left"/>
+      <w:pPr>
+        <w:tabs>
+          <w:tab w:val="num" w:pos="720"/>
+        </w:tabs>
+        <w:ind w:left="720" w:hanging="360"/>
+      </w:pPr>
+      <w:rPr>
+        <w:rFonts w:ascii="Arial" w:hAnsi="Arial" w:hint="default"/>
+      </w:rPr>
+    </w:lvl>
+    <w:lvl w:ilvl="1" w:tplc="A2DC7AE2" w:tentative="1">
+      <w:start w:val="1"/>
+      <w:numFmt w:val="bullet"/>
+      <w:lvlText w:val="-"/>
+      <w:lvlJc w:val="left"/>
+      <w:pPr>
+        <w:tabs>
+          <w:tab w:val="num" w:pos="1440"/>
+        </w:tabs>
+        <w:ind w:left="1440" w:hanging="360"/>
+      </w:pPr>
+      <w:rPr>
+        <w:rFonts w:ascii="Arial" w:hAnsi="Arial" w:hint="default"/>
+      </w:rPr>
+    </w:lvl>
+    <w:lvl w:ilvl="2" w:tplc="D3D6539A">
+      <w:start w:val="1"/>
+      <w:numFmt w:val="bullet"/>
+      <w:lvlText w:val="-"/>
+      <w:lvlJc w:val="left"/>
+      <w:pPr>
+        <w:tabs>
+          <w:tab w:val="num" w:pos="2160"/>
+        </w:tabs>
+        <w:ind w:left="2160" w:hanging="360"/>
+      </w:pPr>
+      <w:rPr>
+        <w:rFonts w:ascii="Arial" w:hAnsi="Arial" w:hint="default"/>
+      </w:rPr>
+    </w:lvl>
+    <w:lvl w:ilvl="3" w:tplc="B0A2E19E" w:tentative="1">
+      <w:start w:val="1"/>
+      <w:numFmt w:val="bullet"/>
+      <w:lvlText w:val="-"/>
+      <w:lvlJc w:val="left"/>
+      <w:pPr>
+        <w:tabs>
+          <w:tab w:val="num" w:pos="2880"/>
+        </w:tabs>
+        <w:ind w:left="2880" w:hanging="360"/>
+      </w:pPr>
+      <w:rPr>
+        <w:rFonts w:ascii="Arial" w:hAnsi="Arial" w:hint="default"/>
+      </w:rPr>
+    </w:lvl>
+    <w:lvl w:ilvl="4" w:tplc="FF6EC378" w:tentative="1">
+      <w:start w:val="1"/>
+      <w:numFmt w:val="bullet"/>
+      <w:lvlText w:val="-"/>
+      <w:lvlJc w:val="left"/>
+      <w:pPr>
+        <w:tabs>
+          <w:tab w:val="num" w:pos="3600"/>
+        </w:tabs>
+        <w:ind w:left="3600" w:hanging="360"/>
+      </w:pPr>
+      <w:rPr>
+        <w:rFonts w:ascii="Arial" w:hAnsi="Arial" w:hint="default"/>
+      </w:rPr>
+    </w:lvl>
+    <w:lvl w:ilvl="5" w:tplc="76C875EC" w:tentative="1">
+      <w:start w:val="1"/>
+      <w:numFmt w:val="bullet"/>
+      <w:lvlText w:val="-"/>
+      <w:lvlJc w:val="left"/>
+      <w:pPr>
+        <w:tabs>
+          <w:tab w:val="num" w:pos="4320"/>
+        </w:tabs>
+        <w:ind w:left="4320" w:hanging="360"/>
+      </w:pPr>
+      <w:rPr>
+        <w:rFonts w:ascii="Arial" w:hAnsi="Arial" w:hint="default"/>
+      </w:rPr>
+    </w:lvl>
+    <w:lvl w:ilvl="6" w:tplc="4E267D3E" w:tentative="1">
+      <w:start w:val="1"/>
+      <w:numFmt w:val="bullet"/>
+      <w:lvlText w:val="-"/>
+      <w:lvlJc w:val="left"/>
+      <w:pPr>
+        <w:tabs>
+          <w:tab w:val="num" w:pos="5040"/>
+        </w:tabs>
+        <w:ind w:left="5040" w:hanging="360"/>
+      </w:pPr>
+      <w:rPr>
+        <w:rFonts w:ascii="Arial" w:hAnsi="Arial" w:hint="default"/>
+      </w:rPr>
+    </w:lvl>
+    <w:lvl w:ilvl="7" w:tplc="12C6B276" w:tentative="1">
+      <w:start w:val="1"/>
+      <w:numFmt w:val="bullet"/>
+      <w:lvlText w:val="-"/>
+      <w:lvlJc w:val="left"/>
+      <w:pPr>
+        <w:tabs>
+          <w:tab w:val="num" w:pos="5760"/>
+        </w:tabs>
+        <w:ind w:left="5760" w:hanging="360"/>
+      </w:pPr>
+      <w:rPr>
+        <w:rFonts w:ascii="Arial" w:hAnsi="Arial" w:hint="default"/>
+      </w:rPr>
+    </w:lvl>
+    <w:lvl w:ilvl="8" w:tplc="EBE08A36" w:tentative="1">
+      <w:start w:val="1"/>
+      <w:numFmt w:val="bullet"/>
+      <w:lvlText w:val="-"/>
+      <w:lvlJc w:val="left"/>
+      <w:pPr>
+        <w:tabs>
+          <w:tab w:val="num" w:pos="6480"/>
+        </w:tabs>
+        <w:ind w:left="6480" w:hanging="360"/>
+      </w:pPr>
+      <w:rPr>
+        <w:rFonts w:ascii="Arial" w:hAnsi="Arial" w:hint="default"/>
+      </w:rPr>
+    </w:lvl>
+  </w:abstractNum>
+  <w:abstractNum w:abstractNumId="3" w15:restartNumberingAfterBreak="0">
     <w:nsid w:val="1ACE7B28"/>
     <w:multiLevelType w:val="multilevel"/>
     <w:tmpl w:val="2424C392"/>
@@ -8703,7 +10046,120 @@
       </w:rPr>
     </w:lvl>
   </w:abstractNum>
-  <w:abstractNum w:abstractNumId="3" w15:restartNumberingAfterBreak="0">
+  <w:abstractNum w:abstractNumId="4" w15:restartNumberingAfterBreak="0">
+    <w:nsid w:val="1CA359FC"/>
+    <w:multiLevelType w:val="hybridMultilevel"/>
+    <w:tmpl w:val="B80C3726"/>
+    <w:lvl w:ilvl="0" w:tplc="04090001">
+      <w:start w:val="1"/>
+      <w:numFmt w:val="bullet"/>
+      <w:lvlText w:val=""/>
+      <w:lvlJc w:val="left"/>
+      <w:pPr>
+        <w:ind w:left="720" w:hanging="360"/>
+      </w:pPr>
+      <w:rPr>
+        <w:rFonts w:ascii="Symbol" w:hAnsi="Symbol" w:hint="default"/>
+      </w:rPr>
+    </w:lvl>
+    <w:lvl w:ilvl="1" w:tplc="04090003" w:tentative="1">
+      <w:start w:val="1"/>
+      <w:numFmt w:val="bullet"/>
+      <w:lvlText w:val="o"/>
+      <w:lvlJc w:val="left"/>
+      <w:pPr>
+        <w:ind w:left="1440" w:hanging="360"/>
+      </w:pPr>
+      <w:rPr>
+        <w:rFonts w:ascii="Courier New" w:hAnsi="Courier New" w:cs="Courier New" w:hint="default"/>
+      </w:rPr>
+    </w:lvl>
+    <w:lvl w:ilvl="2" w:tplc="04090005">
+      <w:start w:val="1"/>
+      <w:numFmt w:val="bullet"/>
+      <w:lvlText w:val=""/>
+      <w:lvlJc w:val="left"/>
+      <w:pPr>
+        <w:ind w:left="2160" w:hanging="360"/>
+      </w:pPr>
+      <w:rPr>
+        <w:rFonts w:ascii="Wingdings" w:hAnsi="Wingdings" w:hint="default"/>
+      </w:rPr>
+    </w:lvl>
+    <w:lvl w:ilvl="3" w:tplc="04090001" w:tentative="1">
+      <w:start w:val="1"/>
+      <w:numFmt w:val="bullet"/>
+      <w:lvlText w:val=""/>
+      <w:lvlJc w:val="left"/>
+      <w:pPr>
+        <w:ind w:left="2880" w:hanging="360"/>
+      </w:pPr>
+      <w:rPr>
+        <w:rFonts w:ascii="Symbol" w:hAnsi="Symbol" w:hint="default"/>
+      </w:rPr>
+    </w:lvl>
+    <w:lvl w:ilvl="4" w:tplc="04090003" w:tentative="1">
+      <w:start w:val="1"/>
+      <w:numFmt w:val="bullet"/>
+      <w:lvlText w:val="o"/>
+      <w:lvlJc w:val="left"/>
+      <w:pPr>
+        <w:ind w:left="3600" w:hanging="360"/>
+      </w:pPr>
+      <w:rPr>
+        <w:rFonts w:ascii="Courier New" w:hAnsi="Courier New" w:cs="Courier New" w:hint="default"/>
+      </w:rPr>
+    </w:lvl>
+    <w:lvl w:ilvl="5" w:tplc="04090005" w:tentative="1">
+      <w:start w:val="1"/>
+      <w:numFmt w:val="bullet"/>
+      <w:lvlText w:val=""/>
+      <w:lvlJc w:val="left"/>
+      <w:pPr>
+        <w:ind w:left="4320" w:hanging="360"/>
+      </w:pPr>
+      <w:rPr>
+        <w:rFonts w:ascii="Wingdings" w:hAnsi="Wingdings" w:hint="default"/>
+      </w:rPr>
+    </w:lvl>
+    <w:lvl w:ilvl="6" w:tplc="04090001" w:tentative="1">
+      <w:start w:val="1"/>
+      <w:numFmt w:val="bullet"/>
+      <w:lvlText w:val=""/>
+      <w:lvlJc w:val="left"/>
+      <w:pPr>
+        <w:ind w:left="5040" w:hanging="360"/>
+      </w:pPr>
+      <w:rPr>
+        <w:rFonts w:ascii="Symbol" w:hAnsi="Symbol" w:hint="default"/>
+      </w:rPr>
+    </w:lvl>
+    <w:lvl w:ilvl="7" w:tplc="04090003" w:tentative="1">
+      <w:start w:val="1"/>
+      <w:numFmt w:val="bullet"/>
+      <w:lvlText w:val="o"/>
+      <w:lvlJc w:val="left"/>
+      <w:pPr>
+        <w:ind w:left="5760" w:hanging="360"/>
+      </w:pPr>
+      <w:rPr>
+        <w:rFonts w:ascii="Courier New" w:hAnsi="Courier New" w:cs="Courier New" w:hint="default"/>
+      </w:rPr>
+    </w:lvl>
+    <w:lvl w:ilvl="8" w:tplc="04090005" w:tentative="1">
+      <w:start w:val="1"/>
+      <w:numFmt w:val="bullet"/>
+      <w:lvlText w:val=""/>
+      <w:lvlJc w:val="left"/>
+      <w:pPr>
+        <w:ind w:left="6480" w:hanging="360"/>
+      </w:pPr>
+      <w:rPr>
+        <w:rFonts w:ascii="Wingdings" w:hAnsi="Wingdings" w:hint="default"/>
+      </w:rPr>
+    </w:lvl>
+  </w:abstractNum>
+  <w:abstractNum w:abstractNumId="5" w15:restartNumberingAfterBreak="0">
     <w:nsid w:val="1CE93EE3"/>
     <w:multiLevelType w:val="hybridMultilevel"/>
     <w:tmpl w:val="9D66F74A"/>
@@ -8816,7 +10272,120 @@
       </w:rPr>
     </w:lvl>
   </w:abstractNum>
-  <w:abstractNum w:abstractNumId="4" w15:restartNumberingAfterBreak="0">
+  <w:abstractNum w:abstractNumId="6" w15:restartNumberingAfterBreak="0">
+    <w:nsid w:val="28630DC2"/>
+    <w:multiLevelType w:val="hybridMultilevel"/>
+    <w:tmpl w:val="DF963C96"/>
+    <w:lvl w:ilvl="0" w:tplc="04090001">
+      <w:start w:val="1"/>
+      <w:numFmt w:val="bullet"/>
+      <w:lvlText w:val=""/>
+      <w:lvlJc w:val="left"/>
+      <w:pPr>
+        <w:ind w:left="780" w:hanging="360"/>
+      </w:pPr>
+      <w:rPr>
+        <w:rFonts w:ascii="Symbol" w:hAnsi="Symbol" w:hint="default"/>
+      </w:rPr>
+    </w:lvl>
+    <w:lvl w:ilvl="1" w:tplc="04090003" w:tentative="1">
+      <w:start w:val="1"/>
+      <w:numFmt w:val="bullet"/>
+      <w:lvlText w:val="o"/>
+      <w:lvlJc w:val="left"/>
+      <w:pPr>
+        <w:ind w:left="1500" w:hanging="360"/>
+      </w:pPr>
+      <w:rPr>
+        <w:rFonts w:ascii="Courier New" w:hAnsi="Courier New" w:cs="Courier New" w:hint="default"/>
+      </w:rPr>
+    </w:lvl>
+    <w:lvl w:ilvl="2" w:tplc="04090005" w:tentative="1">
+      <w:start w:val="1"/>
+      <w:numFmt w:val="bullet"/>
+      <w:lvlText w:val=""/>
+      <w:lvlJc w:val="left"/>
+      <w:pPr>
+        <w:ind w:left="2220" w:hanging="360"/>
+      </w:pPr>
+      <w:rPr>
+        <w:rFonts w:ascii="Wingdings" w:hAnsi="Wingdings" w:hint="default"/>
+      </w:rPr>
+    </w:lvl>
+    <w:lvl w:ilvl="3" w:tplc="04090001" w:tentative="1">
+      <w:start w:val="1"/>
+      <w:numFmt w:val="bullet"/>
+      <w:lvlText w:val=""/>
+      <w:lvlJc w:val="left"/>
+      <w:pPr>
+        <w:ind w:left="2940" w:hanging="360"/>
+      </w:pPr>
+      <w:rPr>
+        <w:rFonts w:ascii="Symbol" w:hAnsi="Symbol" w:hint="default"/>
+      </w:rPr>
+    </w:lvl>
+    <w:lvl w:ilvl="4" w:tplc="04090003" w:tentative="1">
+      <w:start w:val="1"/>
+      <w:numFmt w:val="bullet"/>
+      <w:lvlText w:val="o"/>
+      <w:lvlJc w:val="left"/>
+      <w:pPr>
+        <w:ind w:left="3660" w:hanging="360"/>
+      </w:pPr>
+      <w:rPr>
+        <w:rFonts w:ascii="Courier New" w:hAnsi="Courier New" w:cs="Courier New" w:hint="default"/>
+      </w:rPr>
+    </w:lvl>
+    <w:lvl w:ilvl="5" w:tplc="04090005" w:tentative="1">
+      <w:start w:val="1"/>
+      <w:numFmt w:val="bullet"/>
+      <w:lvlText w:val=""/>
+      <w:lvlJc w:val="left"/>
+      <w:pPr>
+        <w:ind w:left="4380" w:hanging="360"/>
+      </w:pPr>
+      <w:rPr>
+        <w:rFonts w:ascii="Wingdings" w:hAnsi="Wingdings" w:hint="default"/>
+      </w:rPr>
+    </w:lvl>
+    <w:lvl w:ilvl="6" w:tplc="04090001" w:tentative="1">
+      <w:start w:val="1"/>
+      <w:numFmt w:val="bullet"/>
+      <w:lvlText w:val=""/>
+      <w:lvlJc w:val="left"/>
+      <w:pPr>
+        <w:ind w:left="5100" w:hanging="360"/>
+      </w:pPr>
+      <w:rPr>
+        <w:rFonts w:ascii="Symbol" w:hAnsi="Symbol" w:hint="default"/>
+      </w:rPr>
+    </w:lvl>
+    <w:lvl w:ilvl="7" w:tplc="04090003" w:tentative="1">
+      <w:start w:val="1"/>
+      <w:numFmt w:val="bullet"/>
+      <w:lvlText w:val="o"/>
+      <w:lvlJc w:val="left"/>
+      <w:pPr>
+        <w:ind w:left="5820" w:hanging="360"/>
+      </w:pPr>
+      <w:rPr>
+        <w:rFonts w:ascii="Courier New" w:hAnsi="Courier New" w:cs="Courier New" w:hint="default"/>
+      </w:rPr>
+    </w:lvl>
+    <w:lvl w:ilvl="8" w:tplc="04090005" w:tentative="1">
+      <w:start w:val="1"/>
+      <w:numFmt w:val="bullet"/>
+      <w:lvlText w:val=""/>
+      <w:lvlJc w:val="left"/>
+      <w:pPr>
+        <w:ind w:left="6540" w:hanging="360"/>
+      </w:pPr>
+      <w:rPr>
+        <w:rFonts w:ascii="Wingdings" w:hAnsi="Wingdings" w:hint="default"/>
+      </w:rPr>
+    </w:lvl>
+  </w:abstractNum>
+  <w:abstractNum w:abstractNumId="7" w15:restartNumberingAfterBreak="0">
     <w:nsid w:val="2FAA520F"/>
     <w:multiLevelType w:val="hybridMultilevel"/>
     <w:tmpl w:val="7F70537E"/>
@@ -8929,7 +10498,147 @@
       </w:rPr>
     </w:lvl>
   </w:abstractNum>
-  <w:abstractNum w:abstractNumId="5" w15:restartNumberingAfterBreak="0">
+  <w:abstractNum w:abstractNumId="8" w15:restartNumberingAfterBreak="0">
+    <w:nsid w:val="43D6202C"/>
+    <w:multiLevelType w:val="hybridMultilevel"/>
+    <w:tmpl w:val="E524592E"/>
+    <w:lvl w:ilvl="0" w:tplc="C4A232B8">
+      <w:start w:val="1"/>
+      <w:numFmt w:val="bullet"/>
+      <w:lvlText w:val="-"/>
+      <w:lvlJc w:val="left"/>
+      <w:pPr>
+        <w:tabs>
+          <w:tab w:val="num" w:pos="720"/>
+        </w:tabs>
+        <w:ind w:left="720" w:hanging="360"/>
+      </w:pPr>
+      <w:rPr>
+        <w:rFonts w:ascii="Arial" w:hAnsi="Arial" w:hint="default"/>
+      </w:rPr>
+    </w:lvl>
+    <w:lvl w:ilvl="1" w:tplc="3148E486" w:tentative="1">
+      <w:start w:val="1"/>
+      <w:numFmt w:val="bullet"/>
+      <w:lvlText w:val="-"/>
+      <w:lvlJc w:val="left"/>
+      <w:pPr>
+        <w:tabs>
+          <w:tab w:val="num" w:pos="1440"/>
+        </w:tabs>
+        <w:ind w:left="1440" w:hanging="360"/>
+      </w:pPr>
+      <w:rPr>
+        <w:rFonts w:ascii="Arial" w:hAnsi="Arial" w:hint="default"/>
+      </w:rPr>
+    </w:lvl>
+    <w:lvl w:ilvl="2" w:tplc="88187864">
+      <w:start w:val="1"/>
+      <w:numFmt w:val="bullet"/>
+      <w:lvlText w:val="-"/>
+      <w:lvlJc w:val="left"/>
+      <w:pPr>
+        <w:tabs>
+          <w:tab w:val="num" w:pos="2160"/>
+        </w:tabs>
+        <w:ind w:left="2160" w:hanging="360"/>
+      </w:pPr>
+      <w:rPr>
+        <w:rFonts w:ascii="Arial" w:hAnsi="Arial" w:hint="default"/>
+      </w:rPr>
+    </w:lvl>
+    <w:lvl w:ilvl="3" w:tplc="EE921502" w:tentative="1">
+      <w:start w:val="1"/>
+      <w:numFmt w:val="bullet"/>
+      <w:lvlText w:val="-"/>
+      <w:lvlJc w:val="left"/>
+      <w:pPr>
+        <w:tabs>
+          <w:tab w:val="num" w:pos="2880"/>
+        </w:tabs>
+        <w:ind w:left="2880" w:hanging="360"/>
+      </w:pPr>
+      <w:rPr>
+        <w:rFonts w:ascii="Arial" w:hAnsi="Arial" w:hint="default"/>
+      </w:rPr>
+    </w:lvl>
+    <w:lvl w:ilvl="4" w:tplc="6EC87C66" w:tentative="1">
+      <w:start w:val="1"/>
+      <w:numFmt w:val="bullet"/>
+      <w:lvlText w:val="-"/>
+      <w:lvlJc w:val="left"/>
+      <w:pPr>
+        <w:tabs>
+          <w:tab w:val="num" w:pos="3600"/>
+        </w:tabs>
+        <w:ind w:left="3600" w:hanging="360"/>
+      </w:pPr>
+      <w:rPr>
+        <w:rFonts w:ascii="Arial" w:hAnsi="Arial" w:hint="default"/>
+      </w:rPr>
+    </w:lvl>
+    <w:lvl w:ilvl="5" w:tplc="D370EA8C" w:tentative="1">
+      <w:start w:val="1"/>
+      <w:numFmt w:val="bullet"/>
+      <w:lvlText w:val="-"/>
+      <w:lvlJc w:val="left"/>
+      <w:pPr>
+        <w:tabs>
+          <w:tab w:val="num" w:pos="4320"/>
+        </w:tabs>
+        <w:ind w:left="4320" w:hanging="360"/>
+      </w:pPr>
+      <w:rPr>
+        <w:rFonts w:ascii="Arial" w:hAnsi="Arial" w:hint="default"/>
+      </w:rPr>
+    </w:lvl>
+    <w:lvl w:ilvl="6" w:tplc="9EEC729C" w:tentative="1">
+      <w:start w:val="1"/>
+      <w:numFmt w:val="bullet"/>
+      <w:lvlText w:val="-"/>
+      <w:lvlJc w:val="left"/>
+      <w:pPr>
+        <w:tabs>
+          <w:tab w:val="num" w:pos="5040"/>
+        </w:tabs>
+        <w:ind w:left="5040" w:hanging="360"/>
+      </w:pPr>
+      <w:rPr>
+        <w:rFonts w:ascii="Arial" w:hAnsi="Arial" w:hint="default"/>
+      </w:rPr>
+    </w:lvl>
+    <w:lvl w:ilvl="7" w:tplc="69A41C1C" w:tentative="1">
+      <w:start w:val="1"/>
+      <w:numFmt w:val="bullet"/>
+      <w:lvlText w:val="-"/>
+      <w:lvlJc w:val="left"/>
+      <w:pPr>
+        <w:tabs>
+          <w:tab w:val="num" w:pos="5760"/>
+        </w:tabs>
+        <w:ind w:left="5760" w:hanging="360"/>
+      </w:pPr>
+      <w:rPr>
+        <w:rFonts w:ascii="Arial" w:hAnsi="Arial" w:hint="default"/>
+      </w:rPr>
+    </w:lvl>
+    <w:lvl w:ilvl="8" w:tplc="C87E0E8A" w:tentative="1">
+      <w:start w:val="1"/>
+      <w:numFmt w:val="bullet"/>
+      <w:lvlText w:val="-"/>
+      <w:lvlJc w:val="left"/>
+      <w:pPr>
+        <w:tabs>
+          <w:tab w:val="num" w:pos="6480"/>
+        </w:tabs>
+        <w:ind w:left="6480" w:hanging="360"/>
+      </w:pPr>
+      <w:rPr>
+        <w:rFonts w:ascii="Arial" w:hAnsi="Arial" w:hint="default"/>
+      </w:rPr>
+    </w:lvl>
+  </w:abstractNum>
+  <w:abstractNum w:abstractNumId="9" w15:restartNumberingAfterBreak="0">
     <w:nsid w:val="51475CCE"/>
     <w:multiLevelType w:val="hybridMultilevel"/>
     <w:tmpl w:val="29FE8124"/>
@@ -9042,7 +10751,7 @@
       </w:rPr>
     </w:lvl>
   </w:abstractNum>
-  <w:abstractNum w:abstractNumId="6" w15:restartNumberingAfterBreak="0">
+  <w:abstractNum w:abstractNumId="10" w15:restartNumberingAfterBreak="0">
     <w:nsid w:val="56606ADA"/>
     <w:multiLevelType w:val="hybridMultilevel"/>
     <w:tmpl w:val="F59AA310"/>
@@ -9155,7 +10864,147 @@
       </w:rPr>
     </w:lvl>
   </w:abstractNum>
-  <w:abstractNum w:abstractNumId="7" w15:restartNumberingAfterBreak="0">
+  <w:abstractNum w:abstractNumId="11" w15:restartNumberingAfterBreak="0">
+    <w:nsid w:val="57CC7305"/>
+    <w:multiLevelType w:val="hybridMultilevel"/>
+    <w:tmpl w:val="D5047B46"/>
+    <w:lvl w:ilvl="0" w:tplc="BE705B2E">
+      <w:start w:val="1"/>
+      <w:numFmt w:val="bullet"/>
+      <w:lvlText w:val="•"/>
+      <w:lvlJc w:val="left"/>
+      <w:pPr>
+        <w:tabs>
+          <w:tab w:val="num" w:pos="720"/>
+        </w:tabs>
+        <w:ind w:left="720" w:hanging="360"/>
+      </w:pPr>
+      <w:rPr>
+        <w:rFonts w:ascii="Times New Roman" w:hAnsi="Times New Roman" w:hint="default"/>
+      </w:rPr>
+    </w:lvl>
+    <w:lvl w:ilvl="1" w:tplc="5E66FB5A">
+      <w:start w:val="1"/>
+      <w:numFmt w:val="bullet"/>
+      <w:lvlText w:val="•"/>
+      <w:lvlJc w:val="left"/>
+      <w:pPr>
+        <w:tabs>
+          <w:tab w:val="num" w:pos="1440"/>
+        </w:tabs>
+        <w:ind w:left="1440" w:hanging="360"/>
+      </w:pPr>
+      <w:rPr>
+        <w:rFonts w:ascii="Times New Roman" w:hAnsi="Times New Roman" w:hint="default"/>
+      </w:rPr>
+    </w:lvl>
+    <w:lvl w:ilvl="2" w:tplc="4B3A6636" w:tentative="1">
+      <w:start w:val="1"/>
+      <w:numFmt w:val="bullet"/>
+      <w:lvlText w:val="•"/>
+      <w:lvlJc w:val="left"/>
+      <w:pPr>
+        <w:tabs>
+          <w:tab w:val="num" w:pos="2160"/>
+        </w:tabs>
+        <w:ind w:left="2160" w:hanging="360"/>
+      </w:pPr>
+      <w:rPr>
+        <w:rFonts w:ascii="Times New Roman" w:hAnsi="Times New Roman" w:hint="default"/>
+      </w:rPr>
+    </w:lvl>
+    <w:lvl w:ilvl="3" w:tplc="A7BEA0A0" w:tentative="1">
+      <w:start w:val="1"/>
+      <w:numFmt w:val="bullet"/>
+      <w:lvlText w:val="•"/>
+      <w:lvlJc w:val="left"/>
+      <w:pPr>
+        <w:tabs>
+          <w:tab w:val="num" w:pos="2880"/>
+        </w:tabs>
+        <w:ind w:left="2880" w:hanging="360"/>
+      </w:pPr>
+      <w:rPr>
+        <w:rFonts w:ascii="Times New Roman" w:hAnsi="Times New Roman" w:hint="default"/>
+      </w:rPr>
+    </w:lvl>
+    <w:lvl w:ilvl="4" w:tplc="9C480DB4" w:tentative="1">
+      <w:start w:val="1"/>
+      <w:numFmt w:val="bullet"/>
+      <w:lvlText w:val="•"/>
+      <w:lvlJc w:val="left"/>
+      <w:pPr>
+        <w:tabs>
+          <w:tab w:val="num" w:pos="3600"/>
+        </w:tabs>
+        <w:ind w:left="3600" w:hanging="360"/>
+      </w:pPr>
+      <w:rPr>
+        <w:rFonts w:ascii="Times New Roman" w:hAnsi="Times New Roman" w:hint="default"/>
+      </w:rPr>
+    </w:lvl>
+    <w:lvl w:ilvl="5" w:tplc="FA3C6F50" w:tentative="1">
+      <w:start w:val="1"/>
+      <w:numFmt w:val="bullet"/>
+      <w:lvlText w:val="•"/>
+      <w:lvlJc w:val="left"/>
+      <w:pPr>
+        <w:tabs>
+          <w:tab w:val="num" w:pos="4320"/>
+        </w:tabs>
+        <w:ind w:left="4320" w:hanging="360"/>
+      </w:pPr>
+      <w:rPr>
+        <w:rFonts w:ascii="Times New Roman" w:hAnsi="Times New Roman" w:hint="default"/>
+      </w:rPr>
+    </w:lvl>
+    <w:lvl w:ilvl="6" w:tplc="B694C862" w:tentative="1">
+      <w:start w:val="1"/>
+      <w:numFmt w:val="bullet"/>
+      <w:lvlText w:val="•"/>
+      <w:lvlJc w:val="left"/>
+      <w:pPr>
+        <w:tabs>
+          <w:tab w:val="num" w:pos="5040"/>
+        </w:tabs>
+        <w:ind w:left="5040" w:hanging="360"/>
+      </w:pPr>
+      <w:rPr>
+        <w:rFonts w:ascii="Times New Roman" w:hAnsi="Times New Roman" w:hint="default"/>
+      </w:rPr>
+    </w:lvl>
+    <w:lvl w:ilvl="7" w:tplc="C9D0A42E" w:tentative="1">
+      <w:start w:val="1"/>
+      <w:numFmt w:val="bullet"/>
+      <w:lvlText w:val="•"/>
+      <w:lvlJc w:val="left"/>
+      <w:pPr>
+        <w:tabs>
+          <w:tab w:val="num" w:pos="5760"/>
+        </w:tabs>
+        <w:ind w:left="5760" w:hanging="360"/>
+      </w:pPr>
+      <w:rPr>
+        <w:rFonts w:ascii="Times New Roman" w:hAnsi="Times New Roman" w:hint="default"/>
+      </w:rPr>
+    </w:lvl>
+    <w:lvl w:ilvl="8" w:tplc="F576656C" w:tentative="1">
+      <w:start w:val="1"/>
+      <w:numFmt w:val="bullet"/>
+      <w:lvlText w:val="•"/>
+      <w:lvlJc w:val="left"/>
+      <w:pPr>
+        <w:tabs>
+          <w:tab w:val="num" w:pos="6480"/>
+        </w:tabs>
+        <w:ind w:left="6480" w:hanging="360"/>
+      </w:pPr>
+      <w:rPr>
+        <w:rFonts w:ascii="Times New Roman" w:hAnsi="Times New Roman" w:hint="default"/>
+      </w:rPr>
+    </w:lvl>
+  </w:abstractNum>
+  <w:abstractNum w:abstractNumId="12" w15:restartNumberingAfterBreak="0">
     <w:nsid w:val="5DC80E75"/>
     <w:multiLevelType w:val="hybridMultilevel"/>
     <w:tmpl w:val="F59AA310"/>
@@ -9268,7 +11117,7 @@
       </w:rPr>
     </w:lvl>
   </w:abstractNum>
-  <w:abstractNum w:abstractNumId="8" w15:restartNumberingAfterBreak="0">
+  <w:abstractNum w:abstractNumId="13" w15:restartNumberingAfterBreak="0">
     <w:nsid w:val="5F0C0DA7"/>
     <w:multiLevelType w:val="hybridMultilevel"/>
     <w:tmpl w:val="890880A2"/>
@@ -9381,7 +11230,7 @@
       </w:rPr>
     </w:lvl>
   </w:abstractNum>
-  <w:abstractNum w:abstractNumId="9" w15:restartNumberingAfterBreak="0">
+  <w:abstractNum w:abstractNumId="14" w15:restartNumberingAfterBreak="0">
     <w:nsid w:val="7ABE1581"/>
     <w:multiLevelType w:val="hybridMultilevel"/>
     <w:tmpl w:val="2F36A958"/>
@@ -9495,34 +11344,49 @@
     </w:lvl>
   </w:abstractNum>
   <w:num w:numId="1">
-    <w:abstractNumId w:val="4"/>
+    <w:abstractNumId w:val="7"/>
   </w:num>
   <w:num w:numId="2">
-    <w:abstractNumId w:val="9"/>
+    <w:abstractNumId w:val="14"/>
   </w:num>
   <w:num w:numId="3">
-    <w:abstractNumId w:val="3"/>
+    <w:abstractNumId w:val="5"/>
   </w:num>
   <w:num w:numId="4">
     <w:abstractNumId w:val="1"/>
   </w:num>
   <w:num w:numId="5">
-    <w:abstractNumId w:val="8"/>
+    <w:abstractNumId w:val="13"/>
   </w:num>
   <w:num w:numId="6">
-    <w:abstractNumId w:val="7"/>
+    <w:abstractNumId w:val="12"/>
   </w:num>
   <w:num w:numId="7">
-    <w:abstractNumId w:val="6"/>
+    <w:abstractNumId w:val="10"/>
   </w:num>
   <w:num w:numId="8">
     <w:abstractNumId w:val="0"/>
   </w:num>
   <w:num w:numId="9">
+    <w:abstractNumId w:val="3"/>
+  </w:num>
+  <w:num w:numId="10">
+    <w:abstractNumId w:val="9"/>
+  </w:num>
+  <w:num w:numId="11">
+    <w:abstractNumId w:val="11"/>
+  </w:num>
+  <w:num w:numId="12">
+    <w:abstractNumId w:val="4"/>
+  </w:num>
+  <w:num w:numId="13">
     <w:abstractNumId w:val="2"/>
   </w:num>
-  <w:num w:numId="10">
-    <w:abstractNumId w:val="5"/>
+  <w:num w:numId="14">
+    <w:abstractNumId w:val="8"/>
+  </w:num>
+  <w:num w:numId="15">
+    <w:abstractNumId w:val="6"/>
   </w:num>
 </w:numbering>
 </file>

</xml_diff>